<commit_message>
Finished Purpose and Scope
</commit_message>
<xml_diff>
--- a/docs/finalProject_a00819666_a00823408.docx
+++ b/docs/finalProject_a00819666_a00823408.docx
@@ -13,6 +13,7 @@
           <w:color w:val="38761D"/>
           <w:sz w:val="26"/>
           <w:szCs w:val="26"/>
+          <w:lang w:val="en-US"/>
         </w:rPr>
       </w:pPr>
       <w:bookmarkStart w:id="0" w:name="_iaw82g6jbufv" w:colFirst="0" w:colLast="0"/>
@@ -23,6 +24,7 @@
           <w:color w:val="3C78D8"/>
           <w:sz w:val="46"/>
           <w:szCs w:val="46"/>
+          <w:lang w:val="en-US"/>
         </w:rPr>
         <w:drawing>
           <wp:inline distT="114300" distB="114300" distL="114300" distR="114300" wp14:anchorId="66E66259" wp14:editId="2F57E778">
@@ -68,6 +70,7 @@
           <w:color w:val="023E8A"/>
           <w:sz w:val="24"/>
           <w:szCs w:val="24"/>
+          <w:lang w:val="en-US"/>
         </w:rPr>
       </w:pPr>
       <w:r>
@@ -75,25 +78,52 @@
           <w:color w:val="023E8A"/>
           <w:sz w:val="24"/>
           <w:szCs w:val="24"/>
+          <w:lang w:val="en-US"/>
         </w:rPr>
         <w:t>TC3048.1 Compilers Design</w:t>
       </w:r>
     </w:p>
-    <w:p/>
-    <w:p/>
+    <w:p>
+      <w:pPr>
+        <w:rPr>
+          <w:lang w:val="en-US"/>
+        </w:rPr>
+      </w:pPr>
+    </w:p>
+    <w:p>
+      <w:pPr>
+        <w:rPr>
+          <w:lang w:val="en-US"/>
+        </w:rPr>
+      </w:pPr>
+    </w:p>
     <w:p>
       <w:pPr>
         <w:rPr>
           <w:color w:val="90E0EF"/>
-        </w:rPr>
-      </w:pPr>
-    </w:p>
-    <w:p/>
-    <w:p/>
+          <w:lang w:val="en-US"/>
+        </w:rPr>
+      </w:pPr>
+    </w:p>
+    <w:p>
+      <w:pPr>
+        <w:rPr>
+          <w:lang w:val="en-US"/>
+        </w:rPr>
+      </w:pPr>
+    </w:p>
+    <w:p>
+      <w:pPr>
+        <w:rPr>
+          <w:lang w:val="en-US"/>
+        </w:rPr>
+      </w:pPr>
+    </w:p>
     <w:p>
       <w:pPr>
         <w:rPr>
           <w:color w:val="0077B6"/>
+          <w:lang w:val="en-US"/>
         </w:rPr>
       </w:pPr>
     </w:p>
@@ -101,6 +131,7 @@
       <w:pPr>
         <w:rPr>
           <w:color w:val="023E8A"/>
+          <w:lang w:val="en-US"/>
         </w:rPr>
       </w:pPr>
     </w:p>
@@ -108,6 +139,7 @@
       <w:pPr>
         <w:rPr>
           <w:color w:val="023E8A"/>
+          <w:lang w:val="en-US"/>
         </w:rPr>
       </w:pPr>
     </w:p>
@@ -115,6 +147,7 @@
       <w:pPr>
         <w:rPr>
           <w:color w:val="023E8A"/>
+          <w:lang w:val="en-US"/>
         </w:rPr>
       </w:pPr>
     </w:p>
@@ -259,17 +292,32 @@
     <w:p>
       <w:pPr>
         <w:jc w:val="right"/>
-      </w:pPr>
-      <w:r>
+        <w:rPr>
+          <w:lang w:val="en-US"/>
+        </w:rPr>
+      </w:pPr>
+      <w:r>
+        <w:rPr>
+          <w:lang w:val="en-US"/>
+        </w:rPr>
         <w:t>Tanya Yare</w:t>
       </w:r>
       <w:r>
+        <w:rPr>
+          <w:lang w:val="en-US"/>
+        </w:rPr>
         <w:t>t</w:t>
       </w:r>
       <w:r>
+        <w:rPr>
+          <w:lang w:val="en-US"/>
+        </w:rPr>
         <w:t>zi González Elizondo</w:t>
       </w:r>
       <w:r>
+        <w:rPr>
+          <w:lang w:val="en-US"/>
+        </w:rPr>
         <w:tab/>
         <w:t>A00823408</w:t>
       </w:r>
@@ -277,51 +325,87 @@
     <w:p>
       <w:pPr>
         <w:jc w:val="right"/>
+        <w:rPr>
+          <w:lang w:val="en-US"/>
+        </w:rPr>
       </w:pPr>
     </w:p>
     <w:p>
       <w:pPr>
         <w:jc w:val="right"/>
+        <w:rPr>
+          <w:lang w:val="en-US"/>
+        </w:rPr>
       </w:pPr>
     </w:p>
     <w:p>
       <w:pPr>
         <w:jc w:val="right"/>
+        <w:rPr>
+          <w:lang w:val="en-US"/>
+        </w:rPr>
       </w:pPr>
     </w:p>
     <w:p>
       <w:pPr>
         <w:jc w:val="right"/>
-      </w:pPr>
-      <w:r>
+        <w:rPr>
+          <w:lang w:val="en-US"/>
+        </w:rPr>
+      </w:pPr>
+      <w:r>
+        <w:rPr>
+          <w:lang w:val="en-US"/>
+        </w:rPr>
         <w:t xml:space="preserve"> José Alejandro Myrick Asturias</w:t>
       </w:r>
       <w:r>
+        <w:rPr>
+          <w:lang w:val="en-US"/>
+        </w:rPr>
         <w:tab/>
         <w:t>A00819666</w:t>
       </w:r>
       <w:r>
+        <w:rPr>
+          <w:lang w:val="en-US"/>
+        </w:rPr>
         <w:br/>
       </w:r>
     </w:p>
     <w:p>
       <w:pPr>
         <w:jc w:val="right"/>
+        <w:rPr>
+          <w:lang w:val="en-US"/>
+        </w:rPr>
       </w:pPr>
     </w:p>
     <w:p>
       <w:pPr>
         <w:jc w:val="right"/>
+        <w:rPr>
+          <w:lang w:val="en-US"/>
+        </w:rPr>
       </w:pPr>
     </w:p>
     <w:p>
       <w:pPr>
         <w:jc w:val="center"/>
-      </w:pPr>
-      <w:r>
+        <w:rPr>
+          <w:lang w:val="en-US"/>
+        </w:rPr>
+      </w:pPr>
+      <w:r>
+        <w:rPr>
+          <w:lang w:val="en-US"/>
+        </w:rPr>
         <w:t>June 06, 2022</w:t>
       </w:r>
       <w:r>
+        <w:rPr>
+          <w:lang w:val="en-US"/>
+        </w:rPr>
         <w:br w:type="page"/>
       </w:r>
     </w:p>
@@ -331,6 +415,7 @@
           <w:b/>
           <w:sz w:val="38"/>
           <w:szCs w:val="38"/>
+          <w:lang w:val="en-US"/>
         </w:rPr>
       </w:pPr>
       <w:r>
@@ -339,6 +424,7 @@
           <w:color w:val="8187DC"/>
           <w:sz w:val="38"/>
           <w:szCs w:val="38"/>
+          <w:lang w:val="en-US"/>
         </w:rPr>
         <w:lastRenderedPageBreak/>
         <w:t>Index</w:t>
@@ -346,6 +432,9 @@
     </w:p>
     <w:sdt>
       <w:sdtPr>
+        <w:rPr>
+          <w:lang w:val="en-US"/>
+        </w:rPr>
         <w:id w:val="-1768994299"/>
         <w:docPartObj>
           <w:docPartGallery w:val="Table of Contents"/>
@@ -362,21 +451,32 @@
             <w:spacing w:before="80" w:line="240" w:lineRule="auto"/>
             <w:rPr>
               <w:b/>
+              <w:lang w:val="en-US"/>
             </w:rPr>
           </w:pPr>
           <w:r>
+            <w:rPr>
+              <w:lang w:val="en-US"/>
+            </w:rPr>
             <w:fldChar w:fldCharType="begin"/>
           </w:r>
           <w:r>
+            <w:rPr>
+              <w:lang w:val="en-US"/>
+            </w:rPr>
             <w:instrText xml:space="preserve"> TOC \h \u \z </w:instrText>
           </w:r>
           <w:r>
+            <w:rPr>
+              <w:lang w:val="en-US"/>
+            </w:rPr>
             <w:fldChar w:fldCharType="separate"/>
           </w:r>
           <w:hyperlink w:anchor="_h1hm8xc7huzu">
             <w:r>
               <w:rPr>
                 <w:b/>
+                <w:lang w:val="en-US"/>
               </w:rPr>
               <w:t>Description and Technical Documentation</w:t>
             </w:r>
@@ -384,25 +484,44 @@
           <w:r>
             <w:rPr>
               <w:b/>
+              <w:lang w:val="en-US"/>
             </w:rPr>
             <w:tab/>
           </w:r>
           <w:r>
+            <w:rPr>
+              <w:lang w:val="en-US"/>
+            </w:rPr>
             <w:fldChar w:fldCharType="begin"/>
           </w:r>
           <w:r>
+            <w:rPr>
+              <w:lang w:val="en-US"/>
+            </w:rPr>
             <w:instrText xml:space="preserve"> PAGEREF _h1hm8xc7huzu \h </w:instrText>
           </w:r>
           <w:r>
+            <w:rPr>
+              <w:lang w:val="en-US"/>
+            </w:rPr>
+          </w:r>
+          <w:r>
+            <w:rPr>
+              <w:lang w:val="en-US"/>
+            </w:rPr>
             <w:fldChar w:fldCharType="separate"/>
           </w:r>
           <w:r>
             <w:rPr>
               <w:b/>
+              <w:lang w:val="en-US"/>
             </w:rPr>
             <w:t>2</w:t>
           </w:r>
           <w:r>
+            <w:rPr>
+              <w:lang w:val="en-US"/>
+            </w:rPr>
             <w:fldChar w:fldCharType="end"/>
           </w:r>
         </w:p>
@@ -413,28 +532,57 @@
             </w:tabs>
             <w:spacing w:before="60" w:line="240" w:lineRule="auto"/>
             <w:ind w:left="360"/>
+            <w:rPr>
+              <w:lang w:val="en-US"/>
+            </w:rPr>
           </w:pPr>
           <w:hyperlink w:anchor="_7ris5i5n51l">
             <w:r>
+              <w:rPr>
+                <w:lang w:val="en-US"/>
+              </w:rPr>
               <w:t>Project Description</w:t>
             </w:r>
           </w:hyperlink>
           <w:r>
+            <w:rPr>
+              <w:lang w:val="en-US"/>
+            </w:rPr>
             <w:tab/>
           </w:r>
           <w:r>
+            <w:rPr>
+              <w:lang w:val="en-US"/>
+            </w:rPr>
             <w:fldChar w:fldCharType="begin"/>
           </w:r>
           <w:r>
+            <w:rPr>
+              <w:lang w:val="en-US"/>
+            </w:rPr>
             <w:instrText xml:space="preserve"> PAGEREF _7ris5i5n51l \h </w:instrText>
           </w:r>
           <w:r>
+            <w:rPr>
+              <w:lang w:val="en-US"/>
+            </w:rPr>
+          </w:r>
+          <w:r>
+            <w:rPr>
+              <w:lang w:val="en-US"/>
+            </w:rPr>
             <w:fldChar w:fldCharType="separate"/>
           </w:r>
           <w:r>
+            <w:rPr>
+              <w:lang w:val="en-US"/>
+            </w:rPr>
             <w:t>2</w:t>
           </w:r>
           <w:r>
+            <w:rPr>
+              <w:lang w:val="en-US"/>
+            </w:rPr>
             <w:fldChar w:fldCharType="end"/>
           </w:r>
         </w:p>
@@ -445,28 +593,57 @@
             </w:tabs>
             <w:spacing w:before="60" w:line="240" w:lineRule="auto"/>
             <w:ind w:left="360"/>
+            <w:rPr>
+              <w:lang w:val="en-US"/>
+            </w:rPr>
           </w:pPr>
           <w:hyperlink w:anchor="_854glbq6qq0b">
             <w:r>
+              <w:rPr>
+                <w:lang w:val="en-US"/>
+              </w:rPr>
               <w:t>Language</w:t>
             </w:r>
           </w:hyperlink>
           <w:r>
+            <w:rPr>
+              <w:lang w:val="en-US"/>
+            </w:rPr>
             <w:tab/>
           </w:r>
           <w:r>
+            <w:rPr>
+              <w:lang w:val="en-US"/>
+            </w:rPr>
             <w:fldChar w:fldCharType="begin"/>
           </w:r>
           <w:r>
+            <w:rPr>
+              <w:lang w:val="en-US"/>
+            </w:rPr>
             <w:instrText xml:space="preserve"> PAGEREF _854glbq6qq0b \h </w:instrText>
           </w:r>
           <w:r>
+            <w:rPr>
+              <w:lang w:val="en-US"/>
+            </w:rPr>
+          </w:r>
+          <w:r>
+            <w:rPr>
+              <w:lang w:val="en-US"/>
+            </w:rPr>
             <w:fldChar w:fldCharType="separate"/>
           </w:r>
           <w:r>
+            <w:rPr>
+              <w:lang w:val="en-US"/>
+            </w:rPr>
             <w:t>2</w:t>
           </w:r>
           <w:r>
+            <w:rPr>
+              <w:lang w:val="en-US"/>
+            </w:rPr>
             <w:fldChar w:fldCharType="end"/>
           </w:r>
         </w:p>
@@ -477,31 +654,63 @@
             </w:tabs>
             <w:spacing w:before="60" w:line="240" w:lineRule="auto"/>
             <w:ind w:left="360"/>
+            <w:rPr>
+              <w:lang w:val="en-US"/>
+            </w:rPr>
           </w:pPr>
           <w:hyperlink w:anchor="_1bjy4qvtzadh">
             <w:r>
+              <w:rPr>
+                <w:lang w:val="en-US"/>
+              </w:rPr>
               <w:t>Compiler</w:t>
             </w:r>
           </w:hyperlink>
           <w:r>
+            <w:rPr>
+              <w:lang w:val="en-US"/>
+            </w:rPr>
             <w:tab/>
           </w:r>
           <w:r>
+            <w:rPr>
+              <w:lang w:val="en-US"/>
+            </w:rPr>
             <w:fldChar w:fldCharType="begin"/>
           </w:r>
           <w:r>
+            <w:rPr>
+              <w:lang w:val="en-US"/>
+            </w:rPr>
             <w:instrText xml:space="preserve"> PAGEREF</w:instrText>
           </w:r>
           <w:r>
+            <w:rPr>
+              <w:lang w:val="en-US"/>
+            </w:rPr>
             <w:instrText xml:space="preserve"> _1bjy4qvtzadh \h </w:instrText>
           </w:r>
           <w:r>
+            <w:rPr>
+              <w:lang w:val="en-US"/>
+            </w:rPr>
+          </w:r>
+          <w:r>
+            <w:rPr>
+              <w:lang w:val="en-US"/>
+            </w:rPr>
             <w:fldChar w:fldCharType="separate"/>
           </w:r>
           <w:r>
+            <w:rPr>
+              <w:lang w:val="en-US"/>
+            </w:rPr>
             <w:t>2</w:t>
           </w:r>
           <w:r>
+            <w:rPr>
+              <w:lang w:val="en-US"/>
+            </w:rPr>
             <w:fldChar w:fldCharType="end"/>
           </w:r>
         </w:p>
@@ -512,28 +721,57 @@
             </w:tabs>
             <w:spacing w:before="60" w:line="240" w:lineRule="auto"/>
             <w:ind w:left="360"/>
+            <w:rPr>
+              <w:lang w:val="en-US"/>
+            </w:rPr>
           </w:pPr>
           <w:hyperlink w:anchor="_uog7fj1bn0ge">
             <w:r>
+              <w:rPr>
+                <w:lang w:val="en-US"/>
+              </w:rPr>
               <w:t>Virtual Machine</w:t>
             </w:r>
           </w:hyperlink>
           <w:r>
+            <w:rPr>
+              <w:lang w:val="en-US"/>
+            </w:rPr>
             <w:tab/>
           </w:r>
           <w:r>
+            <w:rPr>
+              <w:lang w:val="en-US"/>
+            </w:rPr>
             <w:fldChar w:fldCharType="begin"/>
           </w:r>
           <w:r>
+            <w:rPr>
+              <w:lang w:val="en-US"/>
+            </w:rPr>
             <w:instrText xml:space="preserve"> PAGEREF _uog7fj1bn0ge \h </w:instrText>
           </w:r>
           <w:r>
+            <w:rPr>
+              <w:lang w:val="en-US"/>
+            </w:rPr>
+          </w:r>
+          <w:r>
+            <w:rPr>
+              <w:lang w:val="en-US"/>
+            </w:rPr>
             <w:fldChar w:fldCharType="separate"/>
           </w:r>
           <w:r>
+            <w:rPr>
+              <w:lang w:val="en-US"/>
+            </w:rPr>
             <w:t>2</w:t>
           </w:r>
           <w:r>
+            <w:rPr>
+              <w:lang w:val="en-US"/>
+            </w:rPr>
             <w:fldChar w:fldCharType="end"/>
           </w:r>
         </w:p>
@@ -544,28 +782,57 @@
             </w:tabs>
             <w:spacing w:before="60" w:line="240" w:lineRule="auto"/>
             <w:ind w:left="360"/>
+            <w:rPr>
+              <w:lang w:val="en-US"/>
+            </w:rPr>
           </w:pPr>
           <w:hyperlink w:anchor="_whmff066hwv">
             <w:r>
+              <w:rPr>
+                <w:lang w:val="en-US"/>
+              </w:rPr>
               <w:t>Performance Testing</w:t>
             </w:r>
           </w:hyperlink>
           <w:r>
+            <w:rPr>
+              <w:lang w:val="en-US"/>
+            </w:rPr>
             <w:tab/>
           </w:r>
           <w:r>
+            <w:rPr>
+              <w:lang w:val="en-US"/>
+            </w:rPr>
             <w:fldChar w:fldCharType="begin"/>
           </w:r>
           <w:r>
+            <w:rPr>
+              <w:lang w:val="en-US"/>
+            </w:rPr>
             <w:instrText xml:space="preserve"> PAGEREF _whmff066hwv \h </w:instrText>
           </w:r>
           <w:r>
+            <w:rPr>
+              <w:lang w:val="en-US"/>
+            </w:rPr>
+          </w:r>
+          <w:r>
+            <w:rPr>
+              <w:lang w:val="en-US"/>
+            </w:rPr>
             <w:fldChar w:fldCharType="separate"/>
           </w:r>
           <w:r>
+            <w:rPr>
+              <w:lang w:val="en-US"/>
+            </w:rPr>
             <w:t>2</w:t>
           </w:r>
           <w:r>
+            <w:rPr>
+              <w:lang w:val="en-US"/>
+            </w:rPr>
             <w:fldChar w:fldCharType="end"/>
           </w:r>
         </w:p>
@@ -576,28 +843,57 @@
             </w:tabs>
             <w:spacing w:before="60" w:line="240" w:lineRule="auto"/>
             <w:ind w:left="360"/>
+            <w:rPr>
+              <w:lang w:val="en-US"/>
+            </w:rPr>
           </w:pPr>
           <w:hyperlink w:anchor="_ogg3v5lh7khl">
             <w:r>
+              <w:rPr>
+                <w:lang w:val="en-US"/>
+              </w:rPr>
               <w:t>Code Documentation</w:t>
             </w:r>
           </w:hyperlink>
           <w:r>
+            <w:rPr>
+              <w:lang w:val="en-US"/>
+            </w:rPr>
             <w:tab/>
           </w:r>
           <w:r>
+            <w:rPr>
+              <w:lang w:val="en-US"/>
+            </w:rPr>
             <w:fldChar w:fldCharType="begin"/>
           </w:r>
           <w:r>
+            <w:rPr>
+              <w:lang w:val="en-US"/>
+            </w:rPr>
             <w:instrText xml:space="preserve"> PAGEREF _ogg3v5lh7khl \h </w:instrText>
           </w:r>
           <w:r>
+            <w:rPr>
+              <w:lang w:val="en-US"/>
+            </w:rPr>
+          </w:r>
+          <w:r>
+            <w:rPr>
+              <w:lang w:val="en-US"/>
+            </w:rPr>
             <w:fldChar w:fldCharType="separate"/>
           </w:r>
           <w:r>
+            <w:rPr>
+              <w:lang w:val="en-US"/>
+            </w:rPr>
             <w:t>2</w:t>
           </w:r>
           <w:r>
+            <w:rPr>
+              <w:lang w:val="en-US"/>
+            </w:rPr>
             <w:fldChar w:fldCharType="end"/>
           </w:r>
         </w:p>
@@ -609,12 +905,14 @@
             <w:spacing w:before="200" w:line="240" w:lineRule="auto"/>
             <w:rPr>
               <w:b/>
+              <w:lang w:val="en-US"/>
             </w:rPr>
           </w:pPr>
           <w:hyperlink w:anchor="_fsfiygvirene">
             <w:r>
               <w:rPr>
                 <w:b/>
+                <w:lang w:val="en-US"/>
               </w:rPr>
               <w:t>User’s Guide</w:t>
             </w:r>
@@ -622,25 +920,44 @@
           <w:r>
             <w:rPr>
               <w:b/>
+              <w:lang w:val="en-US"/>
             </w:rPr>
             <w:tab/>
           </w:r>
           <w:r>
+            <w:rPr>
+              <w:lang w:val="en-US"/>
+            </w:rPr>
             <w:fldChar w:fldCharType="begin"/>
           </w:r>
           <w:r>
+            <w:rPr>
+              <w:lang w:val="en-US"/>
+            </w:rPr>
             <w:instrText xml:space="preserve"> PAGEREF _fsfiygvirene \h </w:instrText>
           </w:r>
           <w:r>
+            <w:rPr>
+              <w:lang w:val="en-US"/>
+            </w:rPr>
+          </w:r>
+          <w:r>
+            <w:rPr>
+              <w:lang w:val="en-US"/>
+            </w:rPr>
             <w:fldChar w:fldCharType="separate"/>
           </w:r>
           <w:r>
             <w:rPr>
               <w:b/>
+              <w:lang w:val="en-US"/>
             </w:rPr>
             <w:t>2</w:t>
           </w:r>
           <w:r>
+            <w:rPr>
+              <w:lang w:val="en-US"/>
+            </w:rPr>
             <w:fldChar w:fldCharType="end"/>
           </w:r>
         </w:p>
@@ -651,31 +968,63 @@
             </w:tabs>
             <w:spacing w:before="60" w:line="240" w:lineRule="auto"/>
             <w:ind w:left="360"/>
+            <w:rPr>
+              <w:lang w:val="en-US"/>
+            </w:rPr>
           </w:pPr>
           <w:hyperlink w:anchor="_clrfl3hexqss">
             <w:r>
+              <w:rPr>
+                <w:lang w:val="en-US"/>
+              </w:rPr>
               <w:t>Quick Refer</w:t>
             </w:r>
             <w:r>
+              <w:rPr>
+                <w:lang w:val="en-US"/>
+              </w:rPr>
               <w:t>ence Manual</w:t>
             </w:r>
           </w:hyperlink>
           <w:r>
+            <w:rPr>
+              <w:lang w:val="en-US"/>
+            </w:rPr>
             <w:tab/>
           </w:r>
           <w:r>
+            <w:rPr>
+              <w:lang w:val="en-US"/>
+            </w:rPr>
             <w:fldChar w:fldCharType="begin"/>
           </w:r>
           <w:r>
+            <w:rPr>
+              <w:lang w:val="en-US"/>
+            </w:rPr>
             <w:instrText xml:space="preserve"> PAGEREF _clrfl3hexqss \h </w:instrText>
           </w:r>
           <w:r>
+            <w:rPr>
+              <w:lang w:val="en-US"/>
+            </w:rPr>
+          </w:r>
+          <w:r>
+            <w:rPr>
+              <w:lang w:val="en-US"/>
+            </w:rPr>
             <w:fldChar w:fldCharType="separate"/>
           </w:r>
           <w:r>
+            <w:rPr>
+              <w:lang w:val="en-US"/>
+            </w:rPr>
             <w:t>2</w:t>
           </w:r>
           <w:r>
+            <w:rPr>
+              <w:lang w:val="en-US"/>
+            </w:rPr>
             <w:fldChar w:fldCharType="end"/>
           </w:r>
         </w:p>
@@ -686,39 +1035,85 @@
             </w:tabs>
             <w:spacing w:before="60" w:after="80" w:line="240" w:lineRule="auto"/>
             <w:ind w:left="360"/>
+            <w:rPr>
+              <w:lang w:val="en-US"/>
+            </w:rPr>
           </w:pPr>
           <w:hyperlink w:anchor="_zi2zpekswz40">
             <w:r>
+              <w:rPr>
+                <w:lang w:val="en-US"/>
+              </w:rPr>
               <w:t>Demo</w:t>
             </w:r>
           </w:hyperlink>
           <w:r>
+            <w:rPr>
+              <w:lang w:val="en-US"/>
+            </w:rPr>
             <w:tab/>
           </w:r>
           <w:r>
+            <w:rPr>
+              <w:lang w:val="en-US"/>
+            </w:rPr>
             <w:fldChar w:fldCharType="begin"/>
           </w:r>
           <w:r>
+            <w:rPr>
+              <w:lang w:val="en-US"/>
+            </w:rPr>
             <w:instrText xml:space="preserve"> PAGEREF _zi2zpekswz40 \h </w:instrText>
           </w:r>
           <w:r>
+            <w:rPr>
+              <w:lang w:val="en-US"/>
+            </w:rPr>
+          </w:r>
+          <w:r>
+            <w:rPr>
+              <w:lang w:val="en-US"/>
+            </w:rPr>
             <w:fldChar w:fldCharType="separate"/>
           </w:r>
           <w:r>
+            <w:rPr>
+              <w:lang w:val="en-US"/>
+            </w:rPr>
             <w:t>2</w:t>
           </w:r>
           <w:r>
+            <w:rPr>
+              <w:lang w:val="en-US"/>
+            </w:rPr>
             <w:fldChar w:fldCharType="end"/>
           </w:r>
           <w:r>
+            <w:rPr>
+              <w:lang w:val="en-US"/>
+            </w:rPr>
             <w:fldChar w:fldCharType="end"/>
           </w:r>
         </w:p>
       </w:sdtContent>
     </w:sdt>
-    <w:p/>
-    <w:p>
-      <w:r>
+    <w:p>
+      <w:pPr>
+        <w:rPr>
+          <w:lang w:val="en-US"/>
+        </w:rPr>
+      </w:pPr>
+    </w:p>
+    <w:p>
+      <w:pPr>
+        <w:rPr>
+          <w:lang w:val="en-US"/>
+        </w:rPr>
+      </w:pPr>
+      <w:r>
+        <w:rPr>
+          <w:lang w:val="en-US"/>
+        </w:rPr>
         <w:br w:type="page"/>
       </w:r>
     </w:p>
@@ -780,9 +1175,166 @@
     <w:p>
       <w:pPr>
         <w:rPr>
-          <w:lang w:val="en-US"/>
-        </w:rPr>
-      </w:pPr>
+          <w:color w:val="000000"/>
+          <w:lang w:val="en-US"/>
+        </w:rPr>
+      </w:pPr>
+      <w:r>
+        <w:rPr>
+          <w:color w:val="000000"/>
+          <w:lang w:val="en-US"/>
+        </w:rPr>
+        <w:t xml:space="preserve">The goal of this project is to create, design and implement a </w:t>
+      </w:r>
+      <w:r>
+        <w:rPr>
+          <w:color w:val="000000"/>
+          <w:lang w:val="en-US"/>
+        </w:rPr>
+        <w:t xml:space="preserve">declarative </w:t>
+      </w:r>
+      <w:r>
+        <w:rPr>
+          <w:color w:val="000000"/>
+          <w:lang w:val="en-US"/>
+        </w:rPr>
+        <w:t>object-oriented</w:t>
+      </w:r>
+      <w:r>
+        <w:rPr>
+          <w:color w:val="000000"/>
+          <w:lang w:val="en-US"/>
+        </w:rPr>
+        <w:t xml:space="preserve"> programming language</w:t>
+      </w:r>
+      <w:r>
+        <w:rPr>
+          <w:color w:val="000000"/>
+          <w:lang w:val="en-US"/>
+        </w:rPr>
+        <w:t xml:space="preserve"> to</w:t>
+      </w:r>
+      <w:r>
+        <w:rPr>
+          <w:color w:val="000000"/>
+          <w:lang w:val="en-US"/>
+        </w:rPr>
+        <w:t xml:space="preserve"> apply the knowledge and skills acquired through the Compilers Design course</w:t>
+      </w:r>
+      <w:r>
+        <w:rPr>
+          <w:color w:val="000000"/>
+          <w:lang w:val="en-US"/>
+        </w:rPr>
+        <w:t xml:space="preserve">. </w:t>
+      </w:r>
+      <w:r>
+        <w:rPr>
+          <w:color w:val="000000"/>
+          <w:lang w:val="en-US"/>
+        </w:rPr>
+        <w:t xml:space="preserve">First and foremost, we define the basics of a programming language, such as tokens, reserved words, </w:t>
+      </w:r>
+      <w:r>
+        <w:rPr>
+          <w:color w:val="000000"/>
+          <w:lang w:val="en-US"/>
+        </w:rPr>
+        <w:t>literals,</w:t>
+      </w:r>
+      <w:r>
+        <w:rPr>
+          <w:color w:val="000000"/>
+          <w:lang w:val="en-US"/>
+        </w:rPr>
+        <w:t xml:space="preserve"> and the corresponding regular expressions that identify them. Furthermore, </w:t>
+      </w:r>
+      <w:r>
+        <w:rPr>
+          <w:color w:val="000000"/>
+          <w:lang w:val="en-US"/>
+        </w:rPr>
+        <w:t>we define the syntax diagrams, context free grammar, neural points among other syntaxis actions that let us parse and compile the program.</w:t>
+      </w:r>
+    </w:p>
+    <w:p>
+      <w:pPr>
+        <w:rPr>
+          <w:color w:val="000000"/>
+          <w:lang w:val="en-US"/>
+        </w:rPr>
+      </w:pPr>
+    </w:p>
+    <w:p>
+      <w:pPr>
+        <w:rPr>
+          <w:color w:val="000000"/>
+          <w:lang w:val="en-US"/>
+        </w:rPr>
+      </w:pPr>
+      <w:r>
+        <w:rPr>
+          <w:color w:val="000000"/>
+          <w:lang w:val="en-US"/>
+        </w:rPr>
+        <w:t>The</w:t>
+      </w:r>
+      <w:r>
+        <w:rPr>
+          <w:color w:val="000000"/>
+          <w:lang w:val="en-US"/>
+        </w:rPr>
+        <w:t xml:space="preserve"> language must be able to support global variables, local variables, functions,</w:t>
+      </w:r>
+      <w:r>
+        <w:rPr>
+          <w:color w:val="000000"/>
+          <w:lang w:val="en-US"/>
+        </w:rPr>
+        <w:t xml:space="preserve"> arithmetical, logical, and relational expressions, input/output operations, </w:t>
+      </w:r>
+      <w:r>
+        <w:rPr>
+          <w:color w:val="000000"/>
+          <w:lang w:val="en-US"/>
+        </w:rPr>
+        <w:t>control flow statements, context management</w:t>
+      </w:r>
+      <w:r>
+        <w:rPr>
+          <w:color w:val="000000"/>
+          <w:lang w:val="en-US"/>
+        </w:rPr>
+        <w:t xml:space="preserve"> and non-atomic variables such as arrays and two-dimensional matrices. As mentioned before, we are developing an object-oriented language so classes with public attributes will be added as well as </w:t>
+      </w:r>
+      <w:r>
+        <w:rPr>
+          <w:color w:val="000000"/>
+          <w:lang w:val="en-US"/>
+        </w:rPr>
+        <w:t>object</w:t>
+      </w:r>
+      <w:r>
+        <w:rPr>
+          <w:color w:val="000000"/>
+          <w:lang w:val="en-US"/>
+        </w:rPr>
+        <w:t xml:space="preserve"> definition and single inheritance</w:t>
+      </w:r>
+      <w:r>
+        <w:rPr>
+          <w:color w:val="000000"/>
+          <w:lang w:val="en-US"/>
+        </w:rPr>
+        <w:t>.</w:t>
+      </w:r>
+      <w:r>
+        <w:rPr>
+          <w:color w:val="000000"/>
+          <w:lang w:val="en-US"/>
+        </w:rPr>
+        <w:t xml:space="preserve"> </w:t>
+      </w:r>
     </w:p>
     <w:p>
       <w:pPr>
@@ -797,16 +1349,23 @@
         <w:rPr>
           <w:lang w:val="en-US"/>
         </w:rPr>
+        <w:lastRenderedPageBreak/>
         <w:t>Requirements Analysis and description of the main test cases</w:t>
       </w:r>
     </w:p>
     <w:p>
       <w:pPr>
         <w:pStyle w:val="Heading3"/>
+        <w:rPr>
+          <w:lang w:val="en-US"/>
+        </w:rPr>
       </w:pPr>
       <w:bookmarkStart w:id="5" w:name="_rjewn549vg8e" w:colFirst="0" w:colLast="0"/>
       <w:bookmarkEnd w:id="5"/>
       <w:r>
+        <w:rPr>
+          <w:lang w:val="en-US"/>
+        </w:rPr>
         <w:t>Project Follow-up</w:t>
       </w:r>
     </w:p>
@@ -982,17 +1541,25 @@
     <w:p>
       <w:pPr>
         <w:pStyle w:val="Heading2"/>
+        <w:rPr>
+          <w:lang w:val="en-US"/>
+        </w:rPr>
       </w:pPr>
       <w:bookmarkStart w:id="16" w:name="_clrfl3hexqss" w:colFirst="0" w:colLast="0"/>
       <w:bookmarkEnd w:id="16"/>
       <w:r>
-        <w:lastRenderedPageBreak/>
+        <w:rPr>
+          <w:lang w:val="en-US"/>
+        </w:rPr>
         <w:t>Quick Reference Manual</w:t>
       </w:r>
     </w:p>
     <w:p>
       <w:pPr>
         <w:pStyle w:val="Heading2"/>
+        <w:rPr>
+          <w:lang w:val="en-US"/>
+        </w:rPr>
       </w:pPr>
       <w:bookmarkStart w:id="17" w:name="_pp58tmwzd1i4" w:colFirst="0" w:colLast="0"/>
       <w:bookmarkEnd w:id="17"/>
@@ -1000,10 +1567,16 @@
     <w:p>
       <w:pPr>
         <w:pStyle w:val="Heading2"/>
+        <w:rPr>
+          <w:lang w:val="en-US"/>
+        </w:rPr>
       </w:pPr>
       <w:bookmarkStart w:id="18" w:name="_zi2zpekswz40" w:colFirst="0" w:colLast="0"/>
       <w:bookmarkEnd w:id="18"/>
       <w:r>
+        <w:rPr>
+          <w:lang w:val="en-US"/>
+        </w:rPr>
         <w:t>Demo</w:t>
       </w:r>
     </w:p>

</xml_diff>

<commit_message>
Completed Requirements Analysis and description of the main test cases
</commit_message>
<xml_diff>
--- a/docs/finalProject_a00819666_a00823408.docx
+++ b/docs/finalProject_a00819666_a00823408.docx
@@ -1335,38 +1335,630 @@
         </w:rPr>
         <w:t xml:space="preserve"> </w:t>
       </w:r>
-    </w:p>
-    <w:p>
-      <w:pPr>
-        <w:pStyle w:val="Heading3"/>
-        <w:rPr>
-          <w:lang w:val="en-US"/>
-        </w:rPr>
-      </w:pPr>
       <w:bookmarkStart w:id="4" w:name="_1go8pztxu1s3" w:colFirst="0" w:colLast="0"/>
       <w:bookmarkEnd w:id="4"/>
-      <w:r>
-        <w:rPr>
-          <w:lang w:val="en-US"/>
-        </w:rPr>
-        <w:lastRenderedPageBreak/>
+    </w:p>
+    <w:p>
+      <w:pPr>
+        <w:rPr>
+          <w:color w:val="000000"/>
+          <w:lang w:val="en-US"/>
+        </w:rPr>
+      </w:pPr>
+    </w:p>
+    <w:p>
+      <w:pPr>
+        <w:pStyle w:val="Heading3"/>
+        <w:rPr>
+          <w:color w:val="000000"/>
+          <w:lang w:val="en-US"/>
+        </w:rPr>
+      </w:pPr>
+      <w:r>
+        <w:rPr>
+          <w:lang w:val="en-US"/>
+        </w:rPr>
         <w:t>Requirements Analysis and description of the main test cases</w:t>
       </w:r>
-    </w:p>
-    <w:p>
-      <w:pPr>
-        <w:pStyle w:val="Heading3"/>
-        <w:rPr>
-          <w:lang w:val="en-US"/>
-        </w:rPr>
-      </w:pPr>
       <w:bookmarkStart w:id="5" w:name="_rjewn549vg8e" w:colFirst="0" w:colLast="0"/>
       <w:bookmarkEnd w:id="5"/>
-      <w:r>
-        <w:rPr>
-          <w:lang w:val="en-US"/>
-        </w:rPr>
-        <w:t>Project Follow-up</w:t>
+    </w:p>
+    <w:p>
+      <w:pPr>
+        <w:pStyle w:val="Heading4"/>
+        <w:rPr>
+          <w:lang w:val="en-US"/>
+        </w:rPr>
+      </w:pPr>
+      <w:r>
+        <w:rPr>
+          <w:lang w:val="en-US"/>
+        </w:rPr>
+        <w:t>Requirements</w:t>
+      </w:r>
+    </w:p>
+    <w:p>
+      <w:pPr>
+        <w:pStyle w:val="ListParagraph"/>
+        <w:numPr>
+          <w:ilvl w:val="0"/>
+          <w:numId w:val="2"/>
+        </w:numPr>
+        <w:rPr>
+          <w:lang w:val="en-US"/>
+        </w:rPr>
+      </w:pPr>
+      <w:r>
+        <w:rPr>
+          <w:lang w:val="en-US"/>
+        </w:rPr>
+        <w:t>The language follows the object-oriented paradigm</w:t>
+      </w:r>
+    </w:p>
+    <w:p>
+      <w:pPr>
+        <w:pStyle w:val="ListParagraph"/>
+        <w:numPr>
+          <w:ilvl w:val="0"/>
+          <w:numId w:val="2"/>
+        </w:numPr>
+        <w:rPr>
+          <w:lang w:val="en-US"/>
+        </w:rPr>
+      </w:pPr>
+      <w:r>
+        <w:rPr>
+          <w:lang w:val="en-US"/>
+        </w:rPr>
+        <w:t>The language supports class inheritance</w:t>
+      </w:r>
+    </w:p>
+    <w:p>
+      <w:pPr>
+        <w:pStyle w:val="ListParagraph"/>
+        <w:numPr>
+          <w:ilvl w:val="0"/>
+          <w:numId w:val="2"/>
+        </w:numPr>
+        <w:rPr>
+          <w:lang w:val="en-US"/>
+        </w:rPr>
+      </w:pPr>
+      <w:r>
+        <w:rPr>
+          <w:lang w:val="en-US"/>
+        </w:rPr>
+        <w:t xml:space="preserve">The language </w:t>
+      </w:r>
+      <w:r>
+        <w:rPr>
+          <w:lang w:val="en-US"/>
+        </w:rPr>
+        <w:t>includes</w:t>
+      </w:r>
+      <w:r>
+        <w:rPr>
+          <w:lang w:val="en-US"/>
+        </w:rPr>
+        <w:t xml:space="preserve"> </w:t>
+      </w:r>
+      <w:r>
+        <w:rPr>
+          <w:lang w:val="en-US"/>
+        </w:rPr>
+        <w:t>int, float, char, string, and user-defined variables (objects).</w:t>
+      </w:r>
+    </w:p>
+    <w:p>
+      <w:pPr>
+        <w:pStyle w:val="ListParagraph"/>
+        <w:numPr>
+          <w:ilvl w:val="0"/>
+          <w:numId w:val="2"/>
+        </w:numPr>
+        <w:rPr>
+          <w:lang w:val="en-US"/>
+        </w:rPr>
+      </w:pPr>
+      <w:r>
+        <w:rPr>
+          <w:lang w:val="en-US"/>
+        </w:rPr>
+        <w:t>The language must support arrays and two-dimensional matrices.</w:t>
+      </w:r>
+    </w:p>
+    <w:p>
+      <w:pPr>
+        <w:pStyle w:val="ListParagraph"/>
+        <w:numPr>
+          <w:ilvl w:val="0"/>
+          <w:numId w:val="2"/>
+        </w:numPr>
+        <w:rPr>
+          <w:lang w:val="en-US"/>
+        </w:rPr>
+      </w:pPr>
+      <w:r>
+        <w:rPr>
+          <w:lang w:val="en-US"/>
+        </w:rPr>
+        <w:t xml:space="preserve">The language must </w:t>
+      </w:r>
+      <w:r>
+        <w:rPr>
+          <w:lang w:val="en-US"/>
+        </w:rPr>
+        <w:t>have</w:t>
+      </w:r>
+      <w:r>
+        <w:rPr>
+          <w:lang w:val="en-US"/>
+        </w:rPr>
+        <w:t xml:space="preserve"> conditionals, cycles</w:t>
+      </w:r>
+      <w:r>
+        <w:rPr>
+          <w:lang w:val="en-US"/>
+        </w:rPr>
+        <w:t>, and input/output operations (print and read).</w:t>
+      </w:r>
+    </w:p>
+    <w:p>
+      <w:pPr>
+        <w:pStyle w:val="ListParagraph"/>
+        <w:numPr>
+          <w:ilvl w:val="0"/>
+          <w:numId w:val="2"/>
+        </w:numPr>
+        <w:rPr>
+          <w:lang w:val="en-US"/>
+        </w:rPr>
+      </w:pPr>
+      <w:r>
+        <w:rPr>
+          <w:lang w:val="en-US"/>
+        </w:rPr>
+        <w:t>The language supports function</w:t>
+      </w:r>
+      <w:r>
+        <w:rPr>
+          <w:lang w:val="en-US"/>
+        </w:rPr>
+        <w:t xml:space="preserve"> with and without parameters, multiple return statements,</w:t>
+      </w:r>
+      <w:r>
+        <w:rPr>
+          <w:lang w:val="en-US"/>
+        </w:rPr>
+        <w:t xml:space="preserve"> recursion.</w:t>
+      </w:r>
+    </w:p>
+    <w:p>
+      <w:pPr>
+        <w:pStyle w:val="ListParagraph"/>
+        <w:numPr>
+          <w:ilvl w:val="0"/>
+          <w:numId w:val="2"/>
+        </w:numPr>
+        <w:rPr>
+          <w:lang w:val="en-US"/>
+        </w:rPr>
+      </w:pPr>
+      <w:r>
+        <w:rPr>
+          <w:lang w:val="en-US"/>
+        </w:rPr>
+        <w:t xml:space="preserve">The language performs </w:t>
+      </w:r>
+      <w:r>
+        <w:rPr>
+          <w:color w:val="000000"/>
+          <w:lang w:val="en-US"/>
+        </w:rPr>
+        <w:t>arithmetical, logical, and relational</w:t>
+      </w:r>
+      <w:r>
+        <w:rPr>
+          <w:color w:val="000000"/>
+          <w:lang w:val="en-US"/>
+        </w:rPr>
+        <w:t xml:space="preserve"> operations.</w:t>
+      </w:r>
+    </w:p>
+    <w:p>
+      <w:pPr>
+        <w:pStyle w:val="Heading4"/>
+        <w:rPr>
+          <w:lang w:val="en-US"/>
+        </w:rPr>
+      </w:pPr>
+      <w:r>
+        <w:rPr>
+          <w:lang w:val="en-US"/>
+        </w:rPr>
+        <w:t>Main Test Cases</w:t>
+      </w:r>
+    </w:p>
+    <w:p>
+      <w:pPr>
+        <w:pStyle w:val="ListParagraph"/>
+        <w:numPr>
+          <w:ilvl w:val="0"/>
+          <w:numId w:val="3"/>
+        </w:numPr>
+        <w:rPr>
+          <w:lang w:val="en-US"/>
+        </w:rPr>
+      </w:pPr>
+      <w:r>
+        <w:rPr>
+          <w:lang w:val="en-US"/>
+        </w:rPr>
+        <w:t xml:space="preserve">Program with global variables, </w:t>
+      </w:r>
+      <w:r>
+        <w:rPr>
+          <w:lang w:val="en-US"/>
+        </w:rPr>
+        <w:t>functions with</w:t>
+      </w:r>
+      <w:r>
+        <w:rPr>
+          <w:lang w:val="en-US"/>
+        </w:rPr>
+        <w:t xml:space="preserve"> local variables</w:t>
+      </w:r>
+      <w:r>
+        <w:rPr>
+          <w:lang w:val="en-US"/>
+        </w:rPr>
+        <w:t xml:space="preserve">, </w:t>
+      </w:r>
+      <w:r>
+        <w:rPr>
+          <w:lang w:val="en-US"/>
+        </w:rPr>
+        <w:t>conditionals, cycles, and input/output operations</w:t>
+      </w:r>
+      <w:r>
+        <w:rPr>
+          <w:lang w:val="en-US"/>
+        </w:rPr>
+        <w:t xml:space="preserve">. </w:t>
+      </w:r>
+      <w:r>
+        <w:rPr>
+          <w:lang w:val="en-US"/>
+        </w:rPr>
+        <w:t xml:space="preserve">Include basic </w:t>
+      </w:r>
+      <w:r>
+        <w:rPr>
+          <w:color w:val="000000"/>
+          <w:lang w:val="en-US"/>
+        </w:rPr>
+        <w:t>arithmetical, logical, and relational operations</w:t>
+      </w:r>
+      <w:r>
+        <w:rPr>
+          <w:color w:val="000000"/>
+          <w:lang w:val="en-US"/>
+        </w:rPr>
+        <w:t>.</w:t>
+      </w:r>
+    </w:p>
+    <w:p>
+      <w:pPr>
+        <w:pStyle w:val="ListParagraph"/>
+        <w:numPr>
+          <w:ilvl w:val="0"/>
+          <w:numId w:val="3"/>
+        </w:numPr>
+        <w:rPr>
+          <w:lang w:val="en-US"/>
+        </w:rPr>
+      </w:pPr>
+      <w:r>
+        <w:rPr>
+          <w:lang w:val="en-US"/>
+        </w:rPr>
+        <w:t>Program with arrays and matrices operations.</w:t>
+      </w:r>
+    </w:p>
+    <w:p>
+      <w:pPr>
+        <w:pStyle w:val="ListParagraph"/>
+        <w:numPr>
+          <w:ilvl w:val="0"/>
+          <w:numId w:val="3"/>
+        </w:numPr>
+        <w:rPr>
+          <w:lang w:val="en-US"/>
+        </w:rPr>
+      </w:pPr>
+      <w:r>
+        <w:rPr>
+          <w:lang w:val="en-US"/>
+        </w:rPr>
+        <w:t>Program</w:t>
+      </w:r>
+      <w:r>
+        <w:rPr>
+          <w:lang w:val="en-US"/>
+        </w:rPr>
+        <w:t xml:space="preserve"> </w:t>
+      </w:r>
+      <w:r>
+        <w:rPr>
+          <w:lang w:val="en-US"/>
+        </w:rPr>
+        <w:t>with</w:t>
+      </w:r>
+      <w:r>
+        <w:rPr>
+          <w:lang w:val="en-US"/>
+        </w:rPr>
+        <w:t xml:space="preserve"> classes</w:t>
+      </w:r>
+      <w:r>
+        <w:rPr>
+          <w:lang w:val="en-US"/>
+        </w:rPr>
+        <w:t>, inheritance and, accessing to object methods.</w:t>
+      </w:r>
+    </w:p>
+    <w:p>
+      <w:pPr>
+        <w:pStyle w:val="ListParagraph"/>
+        <w:numPr>
+          <w:ilvl w:val="0"/>
+          <w:numId w:val="3"/>
+        </w:numPr>
+        <w:rPr>
+          <w:lang w:val="en-US"/>
+        </w:rPr>
+      </w:pPr>
+      <w:r>
+        <w:rPr>
+          <w:lang w:val="en-US"/>
+        </w:rPr>
+        <w:t>Program with recursive functions.</w:t>
+      </w:r>
+      <w:r>
+        <w:rPr>
+          <w:lang w:val="en-US"/>
+        </w:rPr>
+        <w:t xml:space="preserve"> </w:t>
+      </w:r>
+    </w:p>
+    <w:p>
+      <w:pPr>
+        <w:pStyle w:val="ListParagraph"/>
+        <w:rPr>
+          <w:lang w:val="en-US"/>
+        </w:rPr>
+      </w:pPr>
+    </w:p>
+    <w:p>
+      <w:pPr>
+        <w:rPr>
+          <w:lang w:val="en-US"/>
+        </w:rPr>
+      </w:pPr>
+      <w:r>
+        <w:rPr>
+          <w:lang w:val="en-US"/>
+        </w:rPr>
+        <w:lastRenderedPageBreak/>
+        <w:t xml:space="preserve">We aim to ensure </w:t>
+      </w:r>
+      <w:r>
+        <w:rPr>
+          <w:lang w:val="en-US"/>
+        </w:rPr>
+        <w:t xml:space="preserve">with the test cases </w:t>
+      </w:r>
+      <w:r>
+        <w:rPr>
+          <w:lang w:val="en-US"/>
+        </w:rPr>
+        <w:t xml:space="preserve">that MyStarlight Compiler and virtual machine </w:t>
+      </w:r>
+      <w:r>
+        <w:rPr>
+          <w:lang w:val="en-US"/>
+        </w:rPr>
+        <w:t>execute expressions, classes, functions, parameters, multiple return statements,</w:t>
+      </w:r>
+      <w:r>
+        <w:rPr>
+          <w:lang w:val="en-US"/>
+        </w:rPr>
+        <w:t xml:space="preserve"> </w:t>
+      </w:r>
+      <w:r>
+        <w:rPr>
+          <w:lang w:val="en-US"/>
+        </w:rPr>
+        <w:t>structured data i.e., arrays and matrices, classes including inheritance.</w:t>
+      </w:r>
+    </w:p>
+    <w:p>
+      <w:pPr>
+        <w:rPr>
+          <w:lang w:val="en-US"/>
+        </w:rPr>
+      </w:pPr>
+    </w:p>
+    <w:p>
+      <w:pPr>
+        <w:rPr>
+          <w:lang w:val="en-US"/>
+        </w:rPr>
+      </w:pPr>
+    </w:p>
+    <w:p>
+      <w:pPr>
+        <w:rPr>
+          <w:lang w:val="en-US"/>
+        </w:rPr>
+      </w:pPr>
+    </w:p>
+    <w:p>
+      <w:pPr>
+        <w:rPr>
+          <w:lang w:val="en-US"/>
+        </w:rPr>
+      </w:pPr>
+    </w:p>
+    <w:p>
+      <w:pPr>
+        <w:rPr>
+          <w:lang w:val="en-US"/>
+        </w:rPr>
+      </w:pPr>
+    </w:p>
+    <w:p>
+      <w:pPr>
+        <w:rPr>
+          <w:lang w:val="en-US"/>
+        </w:rPr>
+      </w:pPr>
+    </w:p>
+    <w:p>
+      <w:pPr>
+        <w:rPr>
+          <w:lang w:val="en-US"/>
+        </w:rPr>
+      </w:pPr>
+    </w:p>
+    <w:p>
+      <w:pPr>
+        <w:rPr>
+          <w:lang w:val="en-US"/>
+        </w:rPr>
+      </w:pPr>
+    </w:p>
+    <w:p>
+      <w:pPr>
+        <w:rPr>
+          <w:lang w:val="en-US"/>
+        </w:rPr>
+      </w:pPr>
+    </w:p>
+    <w:p>
+      <w:pPr>
+        <w:rPr>
+          <w:lang w:val="en-US"/>
+        </w:rPr>
+      </w:pPr>
+    </w:p>
+    <w:p>
+      <w:pPr>
+        <w:rPr>
+          <w:lang w:val="en-US"/>
+        </w:rPr>
+      </w:pPr>
+    </w:p>
+    <w:p>
+      <w:pPr>
+        <w:rPr>
+          <w:lang w:val="en-US"/>
+        </w:rPr>
+      </w:pPr>
+    </w:p>
+    <w:p>
+      <w:pPr>
+        <w:rPr>
+          <w:lang w:val="en-US"/>
+        </w:rPr>
+      </w:pPr>
+    </w:p>
+    <w:p>
+      <w:pPr>
+        <w:rPr>
+          <w:lang w:val="en-US"/>
+        </w:rPr>
+      </w:pPr>
+    </w:p>
+    <w:p>
+      <w:pPr>
+        <w:rPr>
+          <w:lang w:val="en-US"/>
+        </w:rPr>
+      </w:pPr>
+    </w:p>
+    <w:p>
+      <w:pPr>
+        <w:rPr>
+          <w:lang w:val="en-US"/>
+        </w:rPr>
+      </w:pPr>
+    </w:p>
+    <w:p>
+      <w:pPr>
+        <w:rPr>
+          <w:lang w:val="en-US"/>
+        </w:rPr>
+      </w:pPr>
+    </w:p>
+    <w:p>
+      <w:pPr>
+        <w:rPr>
+          <w:lang w:val="en-US"/>
+        </w:rPr>
+      </w:pPr>
+    </w:p>
+    <w:p>
+      <w:pPr>
+        <w:rPr>
+          <w:lang w:val="en-US"/>
+        </w:rPr>
+      </w:pPr>
+    </w:p>
+    <w:p>
+      <w:pPr>
+        <w:rPr>
+          <w:lang w:val="en-US"/>
+        </w:rPr>
+      </w:pPr>
+    </w:p>
+    <w:p>
+      <w:pPr>
+        <w:rPr>
+          <w:i/>
+          <w:color w:val="434343"/>
+          <w:sz w:val="28"/>
+          <w:szCs w:val="28"/>
+          <w:lang w:val="en-US"/>
+        </w:rPr>
+      </w:pPr>
+      <w:r>
+        <w:rPr>
+          <w:lang w:val="en-US"/>
+        </w:rPr>
+        <w:br w:type="page"/>
+      </w:r>
+    </w:p>
+    <w:p>
+      <w:pPr>
+        <w:pStyle w:val="Heading3"/>
+        <w:rPr>
+          <w:lang w:val="en-US"/>
+        </w:rPr>
+      </w:pPr>
+      <w:r>
+        <w:rPr>
+          <w:lang w:val="en-US"/>
+        </w:rPr>
+        <w:lastRenderedPageBreak/>
+        <w:t>P</w:t>
+      </w:r>
+      <w:r>
+        <w:rPr>
+          <w:lang w:val="en-US"/>
+        </w:rPr>
+        <w:t>roject Follow-up</w:t>
       </w:r>
     </w:p>
     <w:p>
@@ -1680,6 +2272,95 @@
 <file path=word/numbering.xml><?xml version="1.0" encoding="utf-8"?>
 <w:numbering xmlns:wpc="http://schemas.microsoft.com/office/word/2010/wordprocessingCanvas" xmlns:cx="http://schemas.microsoft.com/office/drawing/2014/chartex" xmlns:cx1="http://schemas.microsoft.com/office/drawing/2015/9/8/chartex" xmlns:cx2="http://schemas.microsoft.com/office/drawing/2015/10/21/chartex" xmlns:cx3="http://schemas.microsoft.com/office/drawing/2016/5/9/chartex" xmlns:cx4="http://schemas.microsoft.com/office/drawing/2016/5/10/chartex" xmlns:cx5="http://schemas.microsoft.com/office/drawing/2016/5/11/chartex" xmlns:cx6="http://schemas.microsoft.com/office/drawing/2016/5/12/chartex" xmlns:cx7="http://schemas.microsoft.com/office/drawing/2016/5/13/chartex" xmlns:cx8="http://schemas.microsoft.com/office/drawing/2016/5/14/chartex" xmlns:mc="http://schemas.openxmlformats.org/markup-compatibility/2006" xmlns:aink="http://schemas.microsoft.com/office/drawing/2016/ink" xmlns:am3d="http://schemas.microsoft.com/office/drawing/2017/model3d" xmlns:o="urn:schemas-microsoft-com:office:office" xmlns:oel="http://schemas.microsoft.com/office/2019/extlst" xmlns:r="http://schemas.openxmlformats.org/officeDocument/2006/relationships" xmlns:m="http://schemas.openxmlformats.org/officeDocument/2006/math" xmlns:v="urn:schemas-microsoft-com:vml" xmlns:wp14="http://schemas.microsoft.com/office/word/2010/wordprocessingDrawing" xmlns:wp="http://schemas.openxmlformats.org/drawingml/2006/wordprocessingDrawing" xmlns:w10="urn:schemas-microsoft-com:office:word" xmlns:w="http://schemas.openxmlformats.org/wordprocessingml/2006/main" xmlns:w14="http://schemas.microsoft.com/office/word/2010/wordml" xmlns:w15="http://schemas.microsoft.com/office/word/2012/wordml" xmlns:w16cex="http://schemas.microsoft.com/office/word/2018/wordml/cex" xmlns:w16cid="http://schemas.microsoft.com/office/word/2016/wordml/cid" xmlns:w16="http://schemas.microsoft.com/office/word/2018/wordml" xmlns:w16sdtdh="http://schemas.microsoft.com/office/word/2020/wordml/sdtdatahash" xmlns:w16se="http://schemas.microsoft.com/office/word/2015/wordml/symex" xmlns:wpg="http://schemas.microsoft.com/office/word/2010/wordprocessingGroup" xmlns:wpi="http://schemas.microsoft.com/office/word/2010/wordprocessingInk" xmlns:wne="http://schemas.microsoft.com/office/word/2006/wordml" xmlns:wps="http://schemas.microsoft.com/office/word/2010/wordprocessingShape" mc:Ignorable="w14 w15 w16se w16cid w16 w16cex w16sdtdh wp14">
   <w:abstractNum w:abstractNumId="0" w15:restartNumberingAfterBreak="0">
+    <w:nsid w:val="26EE25E0"/>
+    <w:multiLevelType w:val="hybridMultilevel"/>
+    <w:tmpl w:val="2F54141E"/>
+    <w:lvl w:ilvl="0" w:tplc="6CCAF4F6">
+      <w:start w:val="1"/>
+      <w:numFmt w:val="decimal"/>
+      <w:lvlText w:val="%1."/>
+      <w:lvlJc w:val="left"/>
+      <w:pPr>
+        <w:ind w:left="720" w:hanging="360"/>
+      </w:pPr>
+      <w:rPr>
+        <w:rFonts w:hint="default"/>
+      </w:rPr>
+    </w:lvl>
+    <w:lvl w:ilvl="1" w:tplc="04090019" w:tentative="1">
+      <w:start w:val="1"/>
+      <w:numFmt w:val="lowerLetter"/>
+      <w:lvlText w:val="%2."/>
+      <w:lvlJc w:val="left"/>
+      <w:pPr>
+        <w:ind w:left="1440" w:hanging="360"/>
+      </w:pPr>
+    </w:lvl>
+    <w:lvl w:ilvl="2" w:tplc="0409001B" w:tentative="1">
+      <w:start w:val="1"/>
+      <w:numFmt w:val="lowerRoman"/>
+      <w:lvlText w:val="%3."/>
+      <w:lvlJc w:val="right"/>
+      <w:pPr>
+        <w:ind w:left="2160" w:hanging="180"/>
+      </w:pPr>
+    </w:lvl>
+    <w:lvl w:ilvl="3" w:tplc="0409000F" w:tentative="1">
+      <w:start w:val="1"/>
+      <w:numFmt w:val="decimal"/>
+      <w:lvlText w:val="%4."/>
+      <w:lvlJc w:val="left"/>
+      <w:pPr>
+        <w:ind w:left="2880" w:hanging="360"/>
+      </w:pPr>
+    </w:lvl>
+    <w:lvl w:ilvl="4" w:tplc="04090019" w:tentative="1">
+      <w:start w:val="1"/>
+      <w:numFmt w:val="lowerLetter"/>
+      <w:lvlText w:val="%5."/>
+      <w:lvlJc w:val="left"/>
+      <w:pPr>
+        <w:ind w:left="3600" w:hanging="360"/>
+      </w:pPr>
+    </w:lvl>
+    <w:lvl w:ilvl="5" w:tplc="0409001B" w:tentative="1">
+      <w:start w:val="1"/>
+      <w:numFmt w:val="lowerRoman"/>
+      <w:lvlText w:val="%6."/>
+      <w:lvlJc w:val="right"/>
+      <w:pPr>
+        <w:ind w:left="4320" w:hanging="180"/>
+      </w:pPr>
+    </w:lvl>
+    <w:lvl w:ilvl="6" w:tplc="0409000F" w:tentative="1">
+      <w:start w:val="1"/>
+      <w:numFmt w:val="decimal"/>
+      <w:lvlText w:val="%7."/>
+      <w:lvlJc w:val="left"/>
+      <w:pPr>
+        <w:ind w:left="5040" w:hanging="360"/>
+      </w:pPr>
+    </w:lvl>
+    <w:lvl w:ilvl="7" w:tplc="04090019" w:tentative="1">
+      <w:start w:val="1"/>
+      <w:numFmt w:val="lowerLetter"/>
+      <w:lvlText w:val="%8."/>
+      <w:lvlJc w:val="left"/>
+      <w:pPr>
+        <w:ind w:left="5760" w:hanging="360"/>
+      </w:pPr>
+    </w:lvl>
+    <w:lvl w:ilvl="8" w:tplc="0409001B" w:tentative="1">
+      <w:start w:val="1"/>
+      <w:numFmt w:val="lowerRoman"/>
+      <w:lvlText w:val="%9."/>
+      <w:lvlJc w:val="right"/>
+      <w:pPr>
+        <w:ind w:left="6480" w:hanging="180"/>
+      </w:pPr>
+    </w:lvl>
+  </w:abstractNum>
+  <w:abstractNum w:abstractNumId="1" w15:restartNumberingAfterBreak="0">
     <w:nsid w:val="2AF81639"/>
     <w:multiLevelType w:val="multilevel"/>
     <w:tmpl w:val="8ED0645E"/>
@@ -1792,8 +2473,103 @@
       </w:rPr>
     </w:lvl>
   </w:abstractNum>
+  <w:abstractNum w:abstractNumId="2" w15:restartNumberingAfterBreak="0">
+    <w:nsid w:val="3B252DCF"/>
+    <w:multiLevelType w:val="hybridMultilevel"/>
+    <w:tmpl w:val="380225E2"/>
+    <w:lvl w:ilvl="0" w:tplc="6CCAF4F6">
+      <w:start w:val="1"/>
+      <w:numFmt w:val="decimal"/>
+      <w:lvlText w:val="%1."/>
+      <w:lvlJc w:val="left"/>
+      <w:pPr>
+        <w:ind w:left="720" w:hanging="360"/>
+      </w:pPr>
+      <w:rPr>
+        <w:rFonts w:hint="default"/>
+      </w:rPr>
+    </w:lvl>
+    <w:lvl w:ilvl="1" w:tplc="04090019" w:tentative="1">
+      <w:start w:val="1"/>
+      <w:numFmt w:val="lowerLetter"/>
+      <w:lvlText w:val="%2."/>
+      <w:lvlJc w:val="left"/>
+      <w:pPr>
+        <w:ind w:left="1440" w:hanging="360"/>
+      </w:pPr>
+    </w:lvl>
+    <w:lvl w:ilvl="2" w:tplc="0409001B" w:tentative="1">
+      <w:start w:val="1"/>
+      <w:numFmt w:val="lowerRoman"/>
+      <w:lvlText w:val="%3."/>
+      <w:lvlJc w:val="right"/>
+      <w:pPr>
+        <w:ind w:left="2160" w:hanging="180"/>
+      </w:pPr>
+    </w:lvl>
+    <w:lvl w:ilvl="3" w:tplc="0409000F" w:tentative="1">
+      <w:start w:val="1"/>
+      <w:numFmt w:val="decimal"/>
+      <w:lvlText w:val="%4."/>
+      <w:lvlJc w:val="left"/>
+      <w:pPr>
+        <w:ind w:left="2880" w:hanging="360"/>
+      </w:pPr>
+    </w:lvl>
+    <w:lvl w:ilvl="4" w:tplc="04090019" w:tentative="1">
+      <w:start w:val="1"/>
+      <w:numFmt w:val="lowerLetter"/>
+      <w:lvlText w:val="%5."/>
+      <w:lvlJc w:val="left"/>
+      <w:pPr>
+        <w:ind w:left="3600" w:hanging="360"/>
+      </w:pPr>
+    </w:lvl>
+    <w:lvl w:ilvl="5" w:tplc="0409001B" w:tentative="1">
+      <w:start w:val="1"/>
+      <w:numFmt w:val="lowerRoman"/>
+      <w:lvlText w:val="%6."/>
+      <w:lvlJc w:val="right"/>
+      <w:pPr>
+        <w:ind w:left="4320" w:hanging="180"/>
+      </w:pPr>
+    </w:lvl>
+    <w:lvl w:ilvl="6" w:tplc="0409000F" w:tentative="1">
+      <w:start w:val="1"/>
+      <w:numFmt w:val="decimal"/>
+      <w:lvlText w:val="%7."/>
+      <w:lvlJc w:val="left"/>
+      <w:pPr>
+        <w:ind w:left="5040" w:hanging="360"/>
+      </w:pPr>
+    </w:lvl>
+    <w:lvl w:ilvl="7" w:tplc="04090019" w:tentative="1">
+      <w:start w:val="1"/>
+      <w:numFmt w:val="lowerLetter"/>
+      <w:lvlText w:val="%8."/>
+      <w:lvlJc w:val="left"/>
+      <w:pPr>
+        <w:ind w:left="5760" w:hanging="360"/>
+      </w:pPr>
+    </w:lvl>
+    <w:lvl w:ilvl="8" w:tplc="0409001B" w:tentative="1">
+      <w:start w:val="1"/>
+      <w:numFmt w:val="lowerRoman"/>
+      <w:lvlText w:val="%9."/>
+      <w:lvlJc w:val="right"/>
+      <w:pPr>
+        <w:ind w:left="6480" w:hanging="180"/>
+      </w:pPr>
+    </w:lvl>
+  </w:abstractNum>
   <w:num w:numId="1" w16cid:durableId="2044599133">
+    <w:abstractNumId w:val="1"/>
+  </w:num>
+  <w:num w:numId="2" w16cid:durableId="1478835718">
     <w:abstractNumId w:val="0"/>
+  </w:num>
+  <w:num w:numId="3" w16cid:durableId="157383275">
+    <w:abstractNumId w:val="2"/>
   </w:num>
 </w:numbering>
 </file>
@@ -2261,7 +3037,6 @@
     <w:basedOn w:val="Normal"/>
     <w:next w:val="Normal"/>
     <w:uiPriority w:val="9"/>
-    <w:semiHidden/>
     <w:unhideWhenUsed/>
     <w:qFormat/>
     <w:pPr>
@@ -2373,6 +3148,17 @@
       <w:sz w:val="30"/>
       <w:szCs w:val="30"/>
     </w:rPr>
+  </w:style>
+  <w:style w:type="paragraph" w:styleId="ListParagraph">
+    <w:name w:val="List Paragraph"/>
+    <w:basedOn w:val="Normal"/>
+    <w:uiPriority w:val="34"/>
+    <w:qFormat/>
+    <w:rsid w:val="0064046A"/>
+    <w:pPr>
+      <w:ind w:left="720"/>
+      <w:contextualSpacing/>
+    </w:pPr>
   </w:style>
 </w:styles>
 </file>

</xml_diff>

<commit_message>
Completed Project follow-up, added commits links
</commit_message>
<xml_diff>
--- a/docs/finalProject_a00819666_a00823408.docx
+++ b/docs/finalProject_a00819666_a00823408.docx
@@ -1997,7 +1997,13 @@
         <w:rPr>
           <w:lang w:val="en-US"/>
         </w:rPr>
-        <w:t xml:space="preserve"> embedded actions, as well as  </w:t>
+        <w:t xml:space="preserve"> embedded actions, as well as </w:t>
+      </w:r>
+      <w:r>
+        <w:rPr>
+          <w:lang w:val="en-US"/>
+        </w:rPr>
+        <w:t xml:space="preserve">the design of semantic cube, memory structure, management of quadruples, structure of the virtual machine among other requirements. Although each of us had some participation generating the code, there were always an equivalent time working in the project either coding or designing the solutions.  </w:t>
       </w:r>
     </w:p>
     <w:p>
@@ -2034,12 +2040,64 @@
         </w:rPr>
         <w:t xml:space="preserve"> </w:t>
       </w:r>
-      <w:r>
-        <w:rPr>
-          <w:lang w:val="en-US"/>
-        </w:rPr>
-        <w:t>https://github.com/kcirym10/MyStarlight-Compiler</w:t>
-      </w:r>
+      <w:hyperlink r:id="rId13" w:history="1">
+        <w:r>
+          <w:rPr>
+            <w:rStyle w:val="Hyperlink"/>
+            <w:lang w:val="en-US"/>
+          </w:rPr>
+          <w:t>https://github.com/kcirym10/MySta</w:t>
+        </w:r>
+        <w:r>
+          <w:rPr>
+            <w:rStyle w:val="Hyperlink"/>
+            <w:lang w:val="en-US"/>
+          </w:rPr>
+          <w:t>r</w:t>
+        </w:r>
+        <w:r>
+          <w:rPr>
+            <w:rStyle w:val="Hyperlink"/>
+            <w:lang w:val="en-US"/>
+          </w:rPr>
+          <w:t>light-Compiler</w:t>
+        </w:r>
+      </w:hyperlink>
+    </w:p>
+    <w:p>
+      <w:pPr>
+        <w:rPr>
+          <w:lang w:val="en-US"/>
+        </w:rPr>
+      </w:pPr>
+    </w:p>
+    <w:p>
+      <w:pPr>
+        <w:rPr>
+          <w:lang w:val="en-US"/>
+        </w:rPr>
+      </w:pPr>
+      <w:r>
+        <w:rPr>
+          <w:lang w:val="en-US"/>
+        </w:rPr>
+        <w:t xml:space="preserve">Since our commit list is </w:t>
+      </w:r>
+      <w:r>
+        <w:rPr>
+          <w:lang w:val="en-US"/>
+        </w:rPr>
+        <w:t xml:space="preserve">considerable, we will add just some commits for each week and the whole list will be in the next link: </w:t>
+      </w:r>
+      <w:hyperlink r:id="rId14" w:history="1">
+        <w:r>
+          <w:rPr>
+            <w:rStyle w:val="Hyperlink"/>
+            <w:lang w:val="en-US"/>
+          </w:rPr>
+          <w:t>https://github.com/kcirym10/MyStarlight-Compiler/commits/main</w:t>
+        </w:r>
+      </w:hyperlink>
     </w:p>
     <w:p>
       <w:pPr>
@@ -2053,11 +2111,13 @@
         <w:tblStyle w:val="GridTable4-Accent4"/>
         <w:tblW w:w="0" w:type="auto"/>
         <w:jc w:val="center"/>
+        <w:tblLayout w:type="fixed"/>
         <w:tblLook w:val="04A0" w:firstRow="1" w:lastRow="0" w:firstColumn="1" w:lastColumn="0" w:noHBand="0" w:noVBand="1"/>
       </w:tblPr>
       <w:tblGrid>
-        <w:gridCol w:w="3681"/>
-        <w:gridCol w:w="5193"/>
+        <w:gridCol w:w="1838"/>
+        <w:gridCol w:w="4394"/>
+        <w:gridCol w:w="2787"/>
       </w:tblGrid>
       <w:tr>
         <w:trPr>
@@ -2068,7 +2128,7 @@
         <w:tc>
           <w:tcPr>
             <w:cnfStyle w:val="001000000000" w:firstRow="0" w:lastRow="0" w:firstColumn="1" w:lastColumn="0" w:oddVBand="0" w:evenVBand="0" w:oddHBand="0" w:evenHBand="0" w:firstRowFirstColumn="0" w:firstRowLastColumn="0" w:lastRowFirstColumn="0" w:lastRowLastColumn="0"/>
-            <w:tcW w:w="3681" w:type="dxa"/>
+            <w:tcW w:w="1838" w:type="dxa"/>
           </w:tcPr>
           <w:p>
             <w:pPr>
@@ -2086,7 +2146,7 @@
         </w:tc>
         <w:tc>
           <w:tcPr>
-            <w:tcW w:w="5193" w:type="dxa"/>
+            <w:tcW w:w="4394" w:type="dxa"/>
           </w:tcPr>
           <w:p>
             <w:pPr>
@@ -2100,6 +2160,25 @@
                 <w:lang w:val="en-US"/>
               </w:rPr>
               <w:t>Progress</w:t>
+            </w:r>
+          </w:p>
+        </w:tc>
+        <w:tc>
+          <w:tcPr>
+            <w:tcW w:w="2787" w:type="dxa"/>
+          </w:tcPr>
+          <w:p>
+            <w:pPr>
+              <w:cnfStyle w:val="100000000000" w:firstRow="1" w:lastRow="0" w:firstColumn="0" w:lastColumn="0" w:oddVBand="0" w:evenVBand="0" w:oddHBand="0" w:evenHBand="0" w:firstRowFirstColumn="0" w:firstRowLastColumn="0" w:lastRowFirstColumn="0" w:lastRowLastColumn="0"/>
+              <w:rPr>
+                <w:lang w:val="en-US"/>
+              </w:rPr>
+            </w:pPr>
+            <w:r>
+              <w:rPr>
+                <w:lang w:val="en-US"/>
+              </w:rPr>
+              <w:t>Commits</w:t>
             </w:r>
           </w:p>
         </w:tc>
@@ -2113,11 +2192,13 @@
         <w:tc>
           <w:tcPr>
             <w:cnfStyle w:val="001000000000" w:firstRow="0" w:lastRow="0" w:firstColumn="1" w:lastColumn="0" w:oddVBand="0" w:evenVBand="0" w:oddHBand="0" w:evenHBand="0" w:firstRowFirstColumn="0" w:firstRowLastColumn="0" w:lastRowFirstColumn="0" w:lastRowLastColumn="0"/>
-            <w:tcW w:w="3681" w:type="dxa"/>
+            <w:tcW w:w="1838" w:type="dxa"/>
           </w:tcPr>
           <w:p>
             <w:pPr>
               <w:rPr>
+                <w:b w:val="0"/>
+                <w:bCs w:val="0"/>
                 <w:lang w:val="en-US"/>
               </w:rPr>
             </w:pPr>
@@ -2126,12 +2207,38 @@
                 <w:lang w:val="en-US"/>
               </w:rPr>
               <w:t>Week 0</w:t>
+            </w:r>
+          </w:p>
+          <w:p>
+            <w:pPr>
+              <w:rPr>
+                <w:b w:val="0"/>
+                <w:bCs w:val="0"/>
+                <w:lang w:val="en-US"/>
+              </w:rPr>
+            </w:pPr>
+          </w:p>
+          <w:p>
+            <w:pPr>
+              <w:rPr>
+                <w:b w:val="0"/>
+                <w:bCs w:val="0"/>
+                <w:lang w:val="en-US"/>
+              </w:rPr>
+            </w:pPr>
+            <w:r>
+              <w:rPr>
+                <w:b w:val="0"/>
+                <w:bCs w:val="0"/>
+                <w:lang w:val="en-US"/>
+              </w:rPr>
+              <w:t>May 28, 2022</w:t>
             </w:r>
           </w:p>
         </w:tc>
         <w:tc>
           <w:tcPr>
-            <w:tcW w:w="5193" w:type="dxa"/>
+            <w:tcW w:w="4394" w:type="dxa"/>
           </w:tcPr>
           <w:p>
             <w:pPr>
@@ -2153,6 +2260,52 @@
               </w:rPr>
               <w:t>Began with the language proposal</w:t>
             </w:r>
+          </w:p>
+        </w:tc>
+        <w:tc>
+          <w:tcPr>
+            <w:tcW w:w="2787" w:type="dxa"/>
+          </w:tcPr>
+          <w:p>
+            <w:pPr>
+              <w:ind w:left="64"/>
+              <w:cnfStyle w:val="000000100000" w:firstRow="0" w:lastRow="0" w:firstColumn="0" w:lastColumn="0" w:oddVBand="0" w:evenVBand="0" w:oddHBand="1" w:evenHBand="0" w:firstRowFirstColumn="0" w:firstRowLastColumn="0" w:lastRowFirstColumn="0" w:lastRowLastColumn="0"/>
+              <w:rPr>
+                <w:lang w:val="en-US"/>
+              </w:rPr>
+            </w:pPr>
+            <w:hyperlink r:id="rId15" w:history="1">
+              <w:r>
+                <w:rPr>
+                  <w:rStyle w:val="Hyperlink"/>
+                  <w:lang w:val="en-US"/>
+                </w:rPr>
+                <w:t>35a3ef</w:t>
+              </w:r>
+              <w:r>
+                <w:rPr>
+                  <w:rStyle w:val="Hyperlink"/>
+                  <w:lang w:val="en-US"/>
+                </w:rPr>
+                <w:t>9</w:t>
+              </w:r>
+              <w:r>
+                <w:rPr>
+                  <w:rStyle w:val="Hyperlink"/>
+                  <w:lang w:val="en-US"/>
+                </w:rPr>
+                <w:t>5a0c8f9877f74952ef04ce01f1da1c49b</w:t>
+              </w:r>
+            </w:hyperlink>
+          </w:p>
+          <w:p>
+            <w:pPr>
+              <w:ind w:left="64"/>
+              <w:cnfStyle w:val="000000100000" w:firstRow="0" w:lastRow="0" w:firstColumn="0" w:lastColumn="0" w:oddVBand="0" w:evenVBand="0" w:oddHBand="1" w:evenHBand="0" w:firstRowFirstColumn="0" w:firstRowLastColumn="0" w:lastRowFirstColumn="0" w:lastRowLastColumn="0"/>
+              <w:rPr>
+                <w:lang w:val="en-US"/>
+              </w:rPr>
+            </w:pPr>
           </w:p>
         </w:tc>
       </w:tr>
@@ -2164,11 +2317,13 @@
         <w:tc>
           <w:tcPr>
             <w:cnfStyle w:val="001000000000" w:firstRow="0" w:lastRow="0" w:firstColumn="1" w:lastColumn="0" w:oddVBand="0" w:evenVBand="0" w:oddHBand="0" w:evenHBand="0" w:firstRowFirstColumn="0" w:firstRowLastColumn="0" w:lastRowFirstColumn="0" w:lastRowLastColumn="0"/>
-            <w:tcW w:w="3681" w:type="dxa"/>
+            <w:tcW w:w="1838" w:type="dxa"/>
           </w:tcPr>
           <w:p>
             <w:pPr>
               <w:rPr>
+                <w:b w:val="0"/>
+                <w:bCs w:val="0"/>
                 <w:lang w:val="en-US"/>
               </w:rPr>
             </w:pPr>
@@ -2177,12 +2332,38 @@
                 <w:lang w:val="en-US"/>
               </w:rPr>
               <w:t>Week 1</w:t>
+            </w:r>
+          </w:p>
+          <w:p>
+            <w:pPr>
+              <w:rPr>
+                <w:b w:val="0"/>
+                <w:bCs w:val="0"/>
+                <w:lang w:val="en-US"/>
+              </w:rPr>
+            </w:pPr>
+          </w:p>
+          <w:p>
+            <w:pPr>
+              <w:rPr>
+                <w:b w:val="0"/>
+                <w:bCs w:val="0"/>
+                <w:lang w:val="en-US"/>
+              </w:rPr>
+            </w:pPr>
+            <w:r>
+              <w:rPr>
+                <w:b w:val="0"/>
+                <w:bCs w:val="0"/>
+                <w:lang w:val="en-US"/>
+              </w:rPr>
+              <w:t>April 4, 2022</w:t>
             </w:r>
           </w:p>
         </w:tc>
         <w:tc>
           <w:tcPr>
-            <w:tcW w:w="5193" w:type="dxa"/>
+            <w:tcW w:w="4394" w:type="dxa"/>
           </w:tcPr>
           <w:p>
             <w:pPr>
@@ -2267,6 +2448,52 @@
               </w:rPr>
               <w:t>Started project development and GitHub repository.</w:t>
             </w:r>
+          </w:p>
+        </w:tc>
+        <w:tc>
+          <w:tcPr>
+            <w:tcW w:w="2787" w:type="dxa"/>
+          </w:tcPr>
+          <w:p>
+            <w:pPr>
+              <w:ind w:left="64"/>
+              <w:cnfStyle w:val="000000000000" w:firstRow="0" w:lastRow="0" w:firstColumn="0" w:lastColumn="0" w:oddVBand="0" w:evenVBand="0" w:oddHBand="0" w:evenHBand="0" w:firstRowFirstColumn="0" w:firstRowLastColumn="0" w:lastRowFirstColumn="0" w:lastRowLastColumn="0"/>
+              <w:rPr>
+                <w:lang w:val="en-US"/>
+              </w:rPr>
+            </w:pPr>
+            <w:hyperlink r:id="rId16" w:history="1">
+              <w:r>
+                <w:rPr>
+                  <w:rStyle w:val="Hyperlink"/>
+                  <w:lang w:val="en-US"/>
+                </w:rPr>
+                <w:t>d494aeb563ac724e10bec524c</w:t>
+              </w:r>
+              <w:r>
+                <w:rPr>
+                  <w:rStyle w:val="Hyperlink"/>
+                  <w:lang w:val="en-US"/>
+                </w:rPr>
+                <w:t>b</w:t>
+              </w:r>
+              <w:r>
+                <w:rPr>
+                  <w:rStyle w:val="Hyperlink"/>
+                  <w:lang w:val="en-US"/>
+                </w:rPr>
+                <w:t>1116b7ce4ca69d</w:t>
+              </w:r>
+            </w:hyperlink>
+          </w:p>
+          <w:p>
+            <w:pPr>
+              <w:ind w:left="64"/>
+              <w:cnfStyle w:val="000000000000" w:firstRow="0" w:lastRow="0" w:firstColumn="0" w:lastColumn="0" w:oddVBand="0" w:evenVBand="0" w:oddHBand="0" w:evenHBand="0" w:firstRowFirstColumn="0" w:firstRowLastColumn="0" w:lastRowFirstColumn="0" w:lastRowLastColumn="0"/>
+              <w:rPr>
+                <w:lang w:val="en-US"/>
+              </w:rPr>
+            </w:pPr>
           </w:p>
         </w:tc>
       </w:tr>
@@ -2279,11 +2506,13 @@
         <w:tc>
           <w:tcPr>
             <w:cnfStyle w:val="001000000000" w:firstRow="0" w:lastRow="0" w:firstColumn="1" w:lastColumn="0" w:oddVBand="0" w:evenVBand="0" w:oddHBand="0" w:evenHBand="0" w:firstRowFirstColumn="0" w:firstRowLastColumn="0" w:lastRowFirstColumn="0" w:lastRowLastColumn="0"/>
-            <w:tcW w:w="3681" w:type="dxa"/>
+            <w:tcW w:w="1838" w:type="dxa"/>
           </w:tcPr>
           <w:p>
             <w:pPr>
               <w:rPr>
+                <w:b w:val="0"/>
+                <w:bCs w:val="0"/>
                 <w:lang w:val="en-US"/>
               </w:rPr>
             </w:pPr>
@@ -2305,10 +2534,36 @@
               <w:commentReference w:id="7"/>
             </w:r>
           </w:p>
+          <w:p>
+            <w:pPr>
+              <w:rPr>
+                <w:b w:val="0"/>
+                <w:bCs w:val="0"/>
+                <w:lang w:val="en-US"/>
+              </w:rPr>
+            </w:pPr>
+          </w:p>
+          <w:p>
+            <w:pPr>
+              <w:rPr>
+                <w:b w:val="0"/>
+                <w:bCs w:val="0"/>
+                <w:lang w:val="en-US"/>
+              </w:rPr>
+            </w:pPr>
+            <w:r>
+              <w:rPr>
+                <w:b w:val="0"/>
+                <w:bCs w:val="0"/>
+                <w:lang w:val="en-US"/>
+              </w:rPr>
+              <w:t>April 13, 2022</w:t>
+            </w:r>
+          </w:p>
         </w:tc>
         <w:tc>
           <w:tcPr>
-            <w:tcW w:w="5193" w:type="dxa"/>
+            <w:tcW w:w="4394" w:type="dxa"/>
           </w:tcPr>
           <w:p>
             <w:pPr>
@@ -2382,6 +2637,36 @@
               </w:rPr>
               <w:t>Implemented Parser rules</w:t>
             </w:r>
+          </w:p>
+        </w:tc>
+        <w:tc>
+          <w:tcPr>
+            <w:tcW w:w="2787" w:type="dxa"/>
+          </w:tcPr>
+          <w:p>
+            <w:pPr>
+              <w:cnfStyle w:val="000000100000" w:firstRow="0" w:lastRow="0" w:firstColumn="0" w:lastColumn="0" w:oddVBand="0" w:evenVBand="0" w:oddHBand="1" w:evenHBand="0" w:firstRowFirstColumn="0" w:firstRowLastColumn="0" w:lastRowFirstColumn="0" w:lastRowLastColumn="0"/>
+              <w:rPr>
+                <w:lang w:val="en-US"/>
+              </w:rPr>
+            </w:pPr>
+            <w:hyperlink r:id="rId17" w:history="1">
+              <w:r>
+                <w:rPr>
+                  <w:rStyle w:val="Hyperlink"/>
+                  <w:lang w:val="en-US"/>
+                </w:rPr>
+                <w:t>e90d69fe87cdea83cc798b5f6ec28cbd2ee196a9</w:t>
+              </w:r>
+            </w:hyperlink>
+          </w:p>
+          <w:p>
+            <w:pPr>
+              <w:cnfStyle w:val="000000100000" w:firstRow="0" w:lastRow="0" w:firstColumn="0" w:lastColumn="0" w:oddVBand="0" w:evenVBand="0" w:oddHBand="1" w:evenHBand="0" w:firstRowFirstColumn="0" w:firstRowLastColumn="0" w:lastRowFirstColumn="0" w:lastRowLastColumn="0"/>
+              <w:rPr>
+                <w:lang w:val="en-US"/>
+              </w:rPr>
+            </w:pPr>
           </w:p>
         </w:tc>
       </w:tr>
@@ -2393,11 +2678,13 @@
         <w:tc>
           <w:tcPr>
             <w:cnfStyle w:val="001000000000" w:firstRow="0" w:lastRow="0" w:firstColumn="1" w:lastColumn="0" w:oddVBand="0" w:evenVBand="0" w:oddHBand="0" w:evenHBand="0" w:firstRowFirstColumn="0" w:firstRowLastColumn="0" w:lastRowFirstColumn="0" w:lastRowLastColumn="0"/>
-            <w:tcW w:w="3681" w:type="dxa"/>
+            <w:tcW w:w="1838" w:type="dxa"/>
           </w:tcPr>
           <w:p>
             <w:pPr>
               <w:rPr>
+                <w:b w:val="0"/>
+                <w:bCs w:val="0"/>
                 <w:lang w:val="en-US"/>
               </w:rPr>
             </w:pPr>
@@ -2406,12 +2693,38 @@
                 <w:lang w:val="en-US"/>
               </w:rPr>
               <w:t>Week 3</w:t>
+            </w:r>
+          </w:p>
+          <w:p>
+            <w:pPr>
+              <w:rPr>
+                <w:b w:val="0"/>
+                <w:bCs w:val="0"/>
+                <w:lang w:val="en-US"/>
+              </w:rPr>
+            </w:pPr>
+          </w:p>
+          <w:p>
+            <w:pPr>
+              <w:rPr>
+                <w:b w:val="0"/>
+                <w:bCs w:val="0"/>
+                <w:lang w:val="en-US"/>
+              </w:rPr>
+            </w:pPr>
+            <w:r>
+              <w:rPr>
+                <w:b w:val="0"/>
+                <w:bCs w:val="0"/>
+                <w:lang w:val="en-US"/>
+              </w:rPr>
+              <w:t>April 20, 2022</w:t>
             </w:r>
           </w:p>
         </w:tc>
         <w:tc>
           <w:tcPr>
-            <w:tcW w:w="5193" w:type="dxa"/>
+            <w:tcW w:w="4394" w:type="dxa"/>
           </w:tcPr>
           <w:p>
             <w:pPr>
@@ -2475,6 +2788,38 @@
               </w:rPr>
               <w:t>Created VARS table and functions directory</w:t>
             </w:r>
+          </w:p>
+        </w:tc>
+        <w:tc>
+          <w:tcPr>
+            <w:tcW w:w="2787" w:type="dxa"/>
+          </w:tcPr>
+          <w:p>
+            <w:pPr>
+              <w:ind w:left="64"/>
+              <w:cnfStyle w:val="000000000000" w:firstRow="0" w:lastRow="0" w:firstColumn="0" w:lastColumn="0" w:oddVBand="0" w:evenVBand="0" w:oddHBand="0" w:evenHBand="0" w:firstRowFirstColumn="0" w:firstRowLastColumn="0" w:lastRowFirstColumn="0" w:lastRowLastColumn="0"/>
+              <w:rPr>
+                <w:lang w:val="en-US"/>
+              </w:rPr>
+            </w:pPr>
+            <w:hyperlink r:id="rId18" w:history="1">
+              <w:r>
+                <w:rPr>
+                  <w:rStyle w:val="Hyperlink"/>
+                  <w:lang w:val="en-US"/>
+                </w:rPr>
+                <w:t>27991495d67243055eae32240b6668dce49f601b</w:t>
+              </w:r>
+            </w:hyperlink>
+          </w:p>
+          <w:p>
+            <w:pPr>
+              <w:ind w:left="64"/>
+              <w:cnfStyle w:val="000000000000" w:firstRow="0" w:lastRow="0" w:firstColumn="0" w:lastColumn="0" w:oddVBand="0" w:evenVBand="0" w:oddHBand="0" w:evenHBand="0" w:firstRowFirstColumn="0" w:firstRowLastColumn="0" w:lastRowFirstColumn="0" w:lastRowLastColumn="0"/>
+              <w:rPr>
+                <w:lang w:val="en-US"/>
+              </w:rPr>
+            </w:pPr>
           </w:p>
         </w:tc>
       </w:tr>
@@ -2487,25 +2832,54 @@
         <w:tc>
           <w:tcPr>
             <w:cnfStyle w:val="001000000000" w:firstRow="0" w:lastRow="0" w:firstColumn="1" w:lastColumn="0" w:oddVBand="0" w:evenVBand="0" w:oddHBand="0" w:evenHBand="0" w:firstRowFirstColumn="0" w:firstRowLastColumn="0" w:lastRowFirstColumn="0" w:lastRowLastColumn="0"/>
-            <w:tcW w:w="3681" w:type="dxa"/>
+            <w:tcW w:w="1838" w:type="dxa"/>
           </w:tcPr>
           <w:p>
             <w:pPr>
               <w:rPr>
-                <w:lang w:val="en-US"/>
-              </w:rPr>
-            </w:pPr>
-            <w:r>
-              <w:rPr>
-                <w:lang w:val="en-US"/>
-              </w:rPr>
+                <w:b w:val="0"/>
+                <w:bCs w:val="0"/>
+                <w:lang w:val="en-US"/>
+              </w:rPr>
+            </w:pPr>
+            <w:r>
+              <w:rPr>
+                <w:lang w:val="en-US"/>
+              </w:rPr>
+              <w:lastRenderedPageBreak/>
               <w:t>Week 4</w:t>
+            </w:r>
+          </w:p>
+          <w:p>
+            <w:pPr>
+              <w:rPr>
+                <w:b w:val="0"/>
+                <w:bCs w:val="0"/>
+                <w:lang w:val="en-US"/>
+              </w:rPr>
+            </w:pPr>
+          </w:p>
+          <w:p>
+            <w:pPr>
+              <w:rPr>
+                <w:b w:val="0"/>
+                <w:bCs w:val="0"/>
+                <w:lang w:val="en-US"/>
+              </w:rPr>
+            </w:pPr>
+            <w:r>
+              <w:rPr>
+                <w:b w:val="0"/>
+                <w:bCs w:val="0"/>
+                <w:lang w:val="en-US"/>
+              </w:rPr>
+              <w:t>April 24, 2022</w:t>
             </w:r>
           </w:p>
         </w:tc>
         <w:tc>
           <w:tcPr>
-            <w:tcW w:w="5193" w:type="dxa"/>
+            <w:tcW w:w="4394" w:type="dxa"/>
           </w:tcPr>
           <w:p>
             <w:pPr>
@@ -2590,6 +2964,38 @@
               </w:rPr>
               <w:t>Implemented generic quadruple processing logic</w:t>
             </w:r>
+          </w:p>
+        </w:tc>
+        <w:tc>
+          <w:tcPr>
+            <w:tcW w:w="2787" w:type="dxa"/>
+          </w:tcPr>
+          <w:p>
+            <w:pPr>
+              <w:ind w:left="64"/>
+              <w:cnfStyle w:val="000000100000" w:firstRow="0" w:lastRow="0" w:firstColumn="0" w:lastColumn="0" w:oddVBand="0" w:evenVBand="0" w:oddHBand="1" w:evenHBand="0" w:firstRowFirstColumn="0" w:firstRowLastColumn="0" w:lastRowFirstColumn="0" w:lastRowLastColumn="0"/>
+              <w:rPr>
+                <w:lang w:val="en-US"/>
+              </w:rPr>
+            </w:pPr>
+            <w:hyperlink r:id="rId19" w:history="1">
+              <w:r>
+                <w:rPr>
+                  <w:rStyle w:val="Hyperlink"/>
+                  <w:lang w:val="en-US"/>
+                </w:rPr>
+                <w:t>995e4b0f52f8b20d98261c691d13b7c17b02ff7e</w:t>
+              </w:r>
+            </w:hyperlink>
+          </w:p>
+          <w:p>
+            <w:pPr>
+              <w:ind w:left="64"/>
+              <w:cnfStyle w:val="000000100000" w:firstRow="0" w:lastRow="0" w:firstColumn="0" w:lastColumn="0" w:oddVBand="0" w:evenVBand="0" w:oddHBand="1" w:evenHBand="0" w:firstRowFirstColumn="0" w:firstRowLastColumn="0" w:lastRowFirstColumn="0" w:lastRowLastColumn="0"/>
+              <w:rPr>
+                <w:lang w:val="en-US"/>
+              </w:rPr>
+            </w:pPr>
           </w:p>
         </w:tc>
       </w:tr>
@@ -2601,26 +3007,53 @@
         <w:tc>
           <w:tcPr>
             <w:cnfStyle w:val="001000000000" w:firstRow="0" w:lastRow="0" w:firstColumn="1" w:lastColumn="0" w:oddVBand="0" w:evenVBand="0" w:oddHBand="0" w:evenHBand="0" w:firstRowFirstColumn="0" w:firstRowLastColumn="0" w:lastRowFirstColumn="0" w:lastRowLastColumn="0"/>
-            <w:tcW w:w="3681" w:type="dxa"/>
+            <w:tcW w:w="1838" w:type="dxa"/>
           </w:tcPr>
           <w:p>
             <w:pPr>
               <w:rPr>
-                <w:lang w:val="en-US"/>
-              </w:rPr>
-            </w:pPr>
-            <w:r>
-              <w:rPr>
-                <w:lang w:val="en-US"/>
-              </w:rPr>
-              <w:lastRenderedPageBreak/>
+                <w:b w:val="0"/>
+                <w:bCs w:val="0"/>
+                <w:lang w:val="en-US"/>
+              </w:rPr>
+            </w:pPr>
+            <w:r>
+              <w:rPr>
+                <w:lang w:val="en-US"/>
+              </w:rPr>
               <w:t>Week 5</w:t>
+            </w:r>
+          </w:p>
+          <w:p>
+            <w:pPr>
+              <w:rPr>
+                <w:b w:val="0"/>
+                <w:bCs w:val="0"/>
+                <w:lang w:val="en-US"/>
+              </w:rPr>
+            </w:pPr>
+          </w:p>
+          <w:p>
+            <w:pPr>
+              <w:rPr>
+                <w:b w:val="0"/>
+                <w:bCs w:val="0"/>
+                <w:lang w:val="en-US"/>
+              </w:rPr>
+            </w:pPr>
+            <w:r>
+              <w:rPr>
+                <w:b w:val="0"/>
+                <w:bCs w:val="0"/>
+                <w:lang w:val="en-US"/>
+              </w:rPr>
+              <w:t>May 01, 2022</w:t>
             </w:r>
           </w:p>
         </w:tc>
         <w:tc>
           <w:tcPr>
-            <w:tcW w:w="5193" w:type="dxa"/>
+            <w:tcW w:w="4394" w:type="dxa"/>
           </w:tcPr>
           <w:p>
             <w:pPr>
@@ -2859,6 +3292,38 @@
               </w:rPr>
               <w:t xml:space="preserve"> shared the same address</w:t>
             </w:r>
+          </w:p>
+        </w:tc>
+        <w:tc>
+          <w:tcPr>
+            <w:tcW w:w="2787" w:type="dxa"/>
+          </w:tcPr>
+          <w:p>
+            <w:pPr>
+              <w:ind w:left="64"/>
+              <w:cnfStyle w:val="000000000000" w:firstRow="0" w:lastRow="0" w:firstColumn="0" w:lastColumn="0" w:oddVBand="0" w:evenVBand="0" w:oddHBand="0" w:evenHBand="0" w:firstRowFirstColumn="0" w:firstRowLastColumn="0" w:lastRowFirstColumn="0" w:lastRowLastColumn="0"/>
+              <w:rPr>
+                <w:lang w:val="en-US"/>
+              </w:rPr>
+            </w:pPr>
+            <w:hyperlink r:id="rId20" w:history="1">
+              <w:r>
+                <w:rPr>
+                  <w:rStyle w:val="Hyperlink"/>
+                  <w:lang w:val="en-US"/>
+                </w:rPr>
+                <w:t>12f9f419c17fccb5cf0bd6f5111e5f025afc1e40</w:t>
+              </w:r>
+            </w:hyperlink>
+          </w:p>
+          <w:p>
+            <w:pPr>
+              <w:ind w:left="64"/>
+              <w:cnfStyle w:val="000000000000" w:firstRow="0" w:lastRow="0" w:firstColumn="0" w:lastColumn="0" w:oddVBand="0" w:evenVBand="0" w:oddHBand="0" w:evenHBand="0" w:firstRowFirstColumn="0" w:firstRowLastColumn="0" w:lastRowFirstColumn="0" w:lastRowLastColumn="0"/>
+              <w:rPr>
+                <w:lang w:val="en-US"/>
+              </w:rPr>
+            </w:pPr>
           </w:p>
         </w:tc>
       </w:tr>
@@ -2871,11 +3336,13 @@
         <w:tc>
           <w:tcPr>
             <w:cnfStyle w:val="001000000000" w:firstRow="0" w:lastRow="0" w:firstColumn="1" w:lastColumn="0" w:oddVBand="0" w:evenVBand="0" w:oddHBand="0" w:evenHBand="0" w:firstRowFirstColumn="0" w:firstRowLastColumn="0" w:lastRowFirstColumn="0" w:lastRowLastColumn="0"/>
-            <w:tcW w:w="3681" w:type="dxa"/>
+            <w:tcW w:w="1838" w:type="dxa"/>
           </w:tcPr>
           <w:p>
             <w:pPr>
               <w:rPr>
+                <w:b w:val="0"/>
+                <w:bCs w:val="0"/>
                 <w:lang w:val="en-US"/>
               </w:rPr>
             </w:pPr>
@@ -2885,11 +3352,44 @@
               </w:rPr>
               <w:t>Week 6</w:t>
             </w:r>
+          </w:p>
+          <w:p>
+            <w:pPr>
+              <w:rPr>
+                <w:b w:val="0"/>
+                <w:bCs w:val="0"/>
+                <w:lang w:val="en-US"/>
+              </w:rPr>
+            </w:pPr>
+          </w:p>
+          <w:p>
+            <w:pPr>
+              <w:rPr>
+                <w:lang w:val="en-US"/>
+              </w:rPr>
+            </w:pPr>
+            <w:r>
+              <w:rPr>
+                <w:b w:val="0"/>
+                <w:bCs w:val="0"/>
+                <w:lang w:val="en-US"/>
+              </w:rPr>
+              <w:t>May 09, 2022</w:t>
+            </w:r>
+          </w:p>
+          <w:p>
+            <w:pPr>
+              <w:rPr>
+                <w:b w:val="0"/>
+                <w:bCs w:val="0"/>
+                <w:lang w:val="en-US"/>
+              </w:rPr>
+            </w:pPr>
           </w:p>
         </w:tc>
         <w:tc>
           <w:tcPr>
-            <w:tcW w:w="5193" w:type="dxa"/>
+            <w:tcW w:w="4394" w:type="dxa"/>
           </w:tcPr>
           <w:p>
             <w:pPr>
@@ -2911,6 +3411,38 @@
               </w:rPr>
               <w:t>Began implementing functions</w:t>
             </w:r>
+          </w:p>
+        </w:tc>
+        <w:tc>
+          <w:tcPr>
+            <w:tcW w:w="2787" w:type="dxa"/>
+          </w:tcPr>
+          <w:p>
+            <w:pPr>
+              <w:ind w:left="64"/>
+              <w:cnfStyle w:val="000000100000" w:firstRow="0" w:lastRow="0" w:firstColumn="0" w:lastColumn="0" w:oddVBand="0" w:evenVBand="0" w:oddHBand="1" w:evenHBand="0" w:firstRowFirstColumn="0" w:firstRowLastColumn="0" w:lastRowFirstColumn="0" w:lastRowLastColumn="0"/>
+              <w:rPr>
+                <w:lang w:val="en-US"/>
+              </w:rPr>
+            </w:pPr>
+            <w:hyperlink r:id="rId21" w:history="1">
+              <w:r>
+                <w:rPr>
+                  <w:rStyle w:val="Hyperlink"/>
+                  <w:lang w:val="en-US"/>
+                </w:rPr>
+                <w:t>82bbac281a11a7c5903f1bef3815e1da3386ad73</w:t>
+              </w:r>
+            </w:hyperlink>
+          </w:p>
+          <w:p>
+            <w:pPr>
+              <w:ind w:left="64"/>
+              <w:cnfStyle w:val="000000100000" w:firstRow="0" w:lastRow="0" w:firstColumn="0" w:lastColumn="0" w:oddVBand="0" w:evenVBand="0" w:oddHBand="1" w:evenHBand="0" w:firstRowFirstColumn="0" w:firstRowLastColumn="0" w:lastRowFirstColumn="0" w:lastRowLastColumn="0"/>
+              <w:rPr>
+                <w:lang w:val="en-US"/>
+              </w:rPr>
+            </w:pPr>
           </w:p>
         </w:tc>
       </w:tr>
@@ -2922,11 +3454,13 @@
         <w:tc>
           <w:tcPr>
             <w:cnfStyle w:val="001000000000" w:firstRow="0" w:lastRow="0" w:firstColumn="1" w:lastColumn="0" w:oddVBand="0" w:evenVBand="0" w:oddHBand="0" w:evenHBand="0" w:firstRowFirstColumn="0" w:firstRowLastColumn="0" w:lastRowFirstColumn="0" w:lastRowLastColumn="0"/>
-            <w:tcW w:w="3681" w:type="dxa"/>
+            <w:tcW w:w="1838" w:type="dxa"/>
           </w:tcPr>
           <w:p>
             <w:pPr>
               <w:rPr>
+                <w:b w:val="0"/>
+                <w:bCs w:val="0"/>
                 <w:lang w:val="en-US"/>
               </w:rPr>
             </w:pPr>
@@ -2935,12 +3469,38 @@
                 <w:lang w:val="en-US"/>
               </w:rPr>
               <w:t>Week 7</w:t>
+            </w:r>
+          </w:p>
+          <w:p>
+            <w:pPr>
+              <w:rPr>
+                <w:b w:val="0"/>
+                <w:bCs w:val="0"/>
+                <w:lang w:val="en-US"/>
+              </w:rPr>
+            </w:pPr>
+          </w:p>
+          <w:p>
+            <w:pPr>
+              <w:rPr>
+                <w:b w:val="0"/>
+                <w:bCs w:val="0"/>
+                <w:lang w:val="en-US"/>
+              </w:rPr>
+            </w:pPr>
+            <w:r>
+              <w:rPr>
+                <w:b w:val="0"/>
+                <w:bCs w:val="0"/>
+                <w:lang w:val="en-US"/>
+              </w:rPr>
+              <w:t>May 21, 2022</w:t>
             </w:r>
           </w:p>
         </w:tc>
         <w:tc>
           <w:tcPr>
-            <w:tcW w:w="5193" w:type="dxa"/>
+            <w:tcW w:w="4394" w:type="dxa"/>
           </w:tcPr>
           <w:p>
             <w:pPr>
@@ -3048,17 +3608,173 @@
             </w:r>
           </w:p>
         </w:tc>
+        <w:tc>
+          <w:tcPr>
+            <w:tcW w:w="2787" w:type="dxa"/>
+          </w:tcPr>
+          <w:p>
+            <w:pPr>
+              <w:ind w:left="64"/>
+              <w:cnfStyle w:val="000000000000" w:firstRow="0" w:lastRow="0" w:firstColumn="0" w:lastColumn="0" w:oddVBand="0" w:evenVBand="0" w:oddHBand="0" w:evenHBand="0" w:firstRowFirstColumn="0" w:firstRowLastColumn="0" w:lastRowFirstColumn="0" w:lastRowLastColumn="0"/>
+              <w:rPr>
+                <w:lang w:val="en-US"/>
+              </w:rPr>
+            </w:pPr>
+            <w:hyperlink r:id="rId22" w:history="1">
+              <w:r>
+                <w:rPr>
+                  <w:rStyle w:val="Hyperlink"/>
+                  <w:lang w:val="en-US"/>
+                </w:rPr>
+                <w:t>a1556bf9b4d4a0f1efbc28c26f9d01a24199641f</w:t>
+              </w:r>
+            </w:hyperlink>
+          </w:p>
+          <w:p>
+            <w:pPr>
+              <w:ind w:left="64"/>
+              <w:cnfStyle w:val="000000000000" w:firstRow="0" w:lastRow="0" w:firstColumn="0" w:lastColumn="0" w:oddVBand="0" w:evenVBand="0" w:oddHBand="0" w:evenHBand="0" w:firstRowFirstColumn="0" w:firstRowLastColumn="0" w:lastRowFirstColumn="0" w:lastRowLastColumn="0"/>
+              <w:rPr>
+                <w:lang w:val="en-US"/>
+              </w:rPr>
+            </w:pPr>
+          </w:p>
+        </w:tc>
+      </w:tr>
+      <w:tr>
+        <w:trPr>
+          <w:cnfStyle w:val="000000100000" w:firstRow="0" w:lastRow="0" w:firstColumn="0" w:lastColumn="0" w:oddVBand="0" w:evenVBand="0" w:oddHBand="1" w:evenHBand="0" w:firstRowFirstColumn="0" w:firstRowLastColumn="0" w:lastRowFirstColumn="0" w:lastRowLastColumn="0"/>
+          <w:trHeight w:val="1738"/>
+          <w:jc w:val="center"/>
+        </w:trPr>
+        <w:tc>
+          <w:tcPr>
+            <w:cnfStyle w:val="001000000000" w:firstRow="0" w:lastRow="0" w:firstColumn="1" w:lastColumn="0" w:oddVBand="0" w:evenVBand="0" w:oddHBand="0" w:evenHBand="0" w:firstRowFirstColumn="0" w:firstRowLastColumn="0" w:lastRowFirstColumn="0" w:lastRowLastColumn="0"/>
+            <w:tcW w:w="1838" w:type="dxa"/>
+          </w:tcPr>
+          <w:p>
+            <w:pPr>
+              <w:rPr>
+                <w:b w:val="0"/>
+                <w:bCs w:val="0"/>
+                <w:lang w:val="en-US"/>
+              </w:rPr>
+            </w:pPr>
+            <w:r>
+              <w:rPr>
+                <w:lang w:val="en-US"/>
+              </w:rPr>
+              <w:t>Week 8</w:t>
+            </w:r>
+          </w:p>
+          <w:p>
+            <w:pPr>
+              <w:rPr>
+                <w:b w:val="0"/>
+                <w:bCs w:val="0"/>
+                <w:lang w:val="en-US"/>
+              </w:rPr>
+            </w:pPr>
+          </w:p>
+          <w:p>
+            <w:pPr>
+              <w:rPr>
+                <w:b w:val="0"/>
+                <w:bCs w:val="0"/>
+                <w:lang w:val="en-US"/>
+              </w:rPr>
+            </w:pPr>
+            <w:r>
+              <w:rPr>
+                <w:b w:val="0"/>
+                <w:bCs w:val="0"/>
+                <w:lang w:val="en-US"/>
+              </w:rPr>
+              <w:t>May 25, 2022</w:t>
+            </w:r>
+          </w:p>
+        </w:tc>
+        <w:tc>
+          <w:tcPr>
+            <w:tcW w:w="4394" w:type="dxa"/>
+          </w:tcPr>
+          <w:p>
+            <w:pPr>
+              <w:pStyle w:val="ListParagraph"/>
+              <w:numPr>
+                <w:ilvl w:val="0"/>
+                <w:numId w:val="5"/>
+              </w:numPr>
+              <w:ind w:left="282" w:hanging="218"/>
+              <w:cnfStyle w:val="000000100000" w:firstRow="0" w:lastRow="0" w:firstColumn="0" w:lastColumn="0" w:oddVBand="0" w:evenVBand="0" w:oddHBand="1" w:evenHBand="0" w:firstRowFirstColumn="0" w:firstRowLastColumn="0" w:lastRowFirstColumn="0" w:lastRowLastColumn="0"/>
+              <w:rPr>
+                <w:lang w:val="en-US"/>
+              </w:rPr>
+            </w:pPr>
+            <w:r>
+              <w:rPr>
+                <w:lang w:val="en-US"/>
+              </w:rPr>
+              <w:t>Implemented virtual machine up to functions</w:t>
+            </w:r>
+          </w:p>
+          <w:p>
+            <w:pPr>
+              <w:pStyle w:val="ListParagraph"/>
+              <w:numPr>
+                <w:ilvl w:val="0"/>
+                <w:numId w:val="5"/>
+              </w:numPr>
+              <w:ind w:left="282" w:hanging="218"/>
+              <w:cnfStyle w:val="000000100000" w:firstRow="0" w:lastRow="0" w:firstColumn="0" w:lastColumn="0" w:oddVBand="0" w:evenVBand="0" w:oddHBand="1" w:evenHBand="0" w:firstRowFirstColumn="0" w:firstRowLastColumn="0" w:lastRowFirstColumn="0" w:lastRowLastColumn="0"/>
+              <w:rPr>
+                <w:lang w:val="en-US"/>
+              </w:rPr>
+            </w:pPr>
+            <w:r>
+              <w:rPr>
+                <w:lang w:val="en-US"/>
+              </w:rPr>
+              <w:t>Compiler now supports recursive functions</w:t>
+            </w:r>
+          </w:p>
+        </w:tc>
+        <w:tc>
+          <w:tcPr>
+            <w:tcW w:w="2787" w:type="dxa"/>
+          </w:tcPr>
+          <w:p>
+            <w:pPr>
+              <w:ind w:left="64"/>
+              <w:cnfStyle w:val="000000100000" w:firstRow="0" w:lastRow="0" w:firstColumn="0" w:lastColumn="0" w:oddVBand="0" w:evenVBand="0" w:oddHBand="1" w:evenHBand="0" w:firstRowFirstColumn="0" w:firstRowLastColumn="0" w:lastRowFirstColumn="0" w:lastRowLastColumn="0"/>
+              <w:rPr>
+                <w:lang w:val="en-US"/>
+              </w:rPr>
+            </w:pPr>
+            <w:hyperlink r:id="rId23" w:history="1">
+              <w:r>
+                <w:rPr>
+                  <w:rStyle w:val="Hyperlink"/>
+                  <w:lang w:val="en-US"/>
+                </w:rPr>
+                <w:t>d34e9b378629055ac79861db8248917cb494cc78</w:t>
+              </w:r>
+            </w:hyperlink>
+          </w:p>
+          <w:p>
+            <w:pPr>
+              <w:ind w:left="64"/>
+              <w:cnfStyle w:val="000000100000" w:firstRow="0" w:lastRow="0" w:firstColumn="0" w:lastColumn="0" w:oddVBand="0" w:evenVBand="0" w:oddHBand="1" w:evenHBand="0" w:firstRowFirstColumn="0" w:firstRowLastColumn="0" w:lastRowFirstColumn="0" w:lastRowLastColumn="0"/>
+              <w:rPr>
+                <w:lang w:val="en-US"/>
+              </w:rPr>
+            </w:pPr>
+          </w:p>
+        </w:tc>
       </w:tr>
     </w:tbl>
     <w:p>
       <w:pPr>
-        <w:rPr>
-          <w:lang w:val="en-US"/>
-        </w:rPr>
-      </w:pPr>
-    </w:p>
-    <w:p>
-      <w:pPr>
         <w:pStyle w:val="Heading4"/>
         <w:rPr>
           <w:lang w:val="en-US"/>
@@ -3069,6 +3785,7 @@
         <w:rPr>
           <w:lang w:val="en-US"/>
         </w:rPr>
+        <w:lastRenderedPageBreak/>
         <w:t>Personal Reflections</w:t>
       </w:r>
       <w:commentRangeEnd w:id="8"/>
@@ -3131,48 +3848,6 @@
         </w:rPr>
         <w:t>:</w:t>
       </w:r>
-    </w:p>
-    <w:p>
-      <w:pPr>
-        <w:rPr>
-          <w:lang w:val="en-US"/>
-        </w:rPr>
-      </w:pPr>
-    </w:p>
-    <w:p>
-      <w:pPr>
-        <w:rPr>
-          <w:lang w:val="en-US"/>
-        </w:rPr>
-      </w:pPr>
-    </w:p>
-    <w:p>
-      <w:pPr>
-        <w:rPr>
-          <w:lang w:val="en-US"/>
-        </w:rPr>
-      </w:pPr>
-    </w:p>
-    <w:p>
-      <w:pPr>
-        <w:rPr>
-          <w:lang w:val="en-US"/>
-        </w:rPr>
-      </w:pPr>
-    </w:p>
-    <w:p>
-      <w:pPr>
-        <w:rPr>
-          <w:lang w:val="en-US"/>
-        </w:rPr>
-      </w:pPr>
-    </w:p>
-    <w:p>
-      <w:pPr>
-        <w:rPr>
-          <w:lang w:val="en-US"/>
-        </w:rPr>
-      </w:pPr>
     </w:p>
     <w:p>
       <w:pPr>
@@ -3235,7 +3910,6 @@
         <w:rPr>
           <w:lang w:val="en-US"/>
         </w:rPr>
-        <w:lastRenderedPageBreak/>
         <w:t>Compiler</w:t>
       </w:r>
     </w:p>
@@ -3389,6 +4063,7 @@
         <w:rPr>
           <w:lang w:val="en-US"/>
         </w:rPr>
+        <w:lastRenderedPageBreak/>
         <w:t>Quick Reference Manual</w:t>
       </w:r>
     </w:p>
@@ -3419,8 +4094,8 @@
       </w:r>
     </w:p>
     <w:sectPr>
-      <w:footerReference w:type="default" r:id="rId13"/>
-      <w:footerReference w:type="first" r:id="rId14"/>
+      <w:footerReference w:type="default" r:id="rId24"/>
+      <w:footerReference w:type="first" r:id="rId25"/>
       <w:pgSz w:w="11909" w:h="16834"/>
       <w:pgMar w:top="1440" w:right="1440" w:bottom="1440" w:left="1440" w:header="720" w:footer="720" w:gutter="0"/>
       <w:pgNumType w:start="0"/>
@@ -3497,19 +4172,23 @@
         </w:rPr>
         <w:annotationRef/>
       </w:r>
-      <w:proofErr w:type="spellStart"/>
-      <w:r>
-        <w:rPr>
-          <w:lang w:val="en-US"/>
-        </w:rPr>
-        <w:t>Don’r</w:t>
-      </w:r>
-      <w:proofErr w:type="spellEnd"/>
-      <w:r>
-        <w:rPr>
-          <w:lang w:val="en-US"/>
-        </w:rPr>
-        <w:t xml:space="preserve"> forget to add tour s</w:t>
+      <w:r>
+        <w:rPr>
+          <w:lang w:val="en-US"/>
+        </w:rPr>
+        <w:t>Don’</w:t>
+      </w:r>
+      <w:r>
+        <w:rPr>
+          <w:lang w:val="en-US"/>
+        </w:rPr>
+        <w:t>t</w:t>
+      </w:r>
+      <w:r>
+        <w:rPr>
+          <w:lang w:val="en-US"/>
+        </w:rPr>
+        <w:t xml:space="preserve"> forget to add our s</w:t>
       </w:r>
       <w:r>
         <w:rPr>
@@ -4924,6 +5603,41 @@
       <w:szCs w:val="20"/>
     </w:rPr>
   </w:style>
+  <w:style w:type="character" w:styleId="Hyperlink">
+    <w:name w:val="Hyperlink"/>
+    <w:basedOn w:val="DefaultParagraphFont"/>
+    <w:uiPriority w:val="99"/>
+    <w:unhideWhenUsed/>
+    <w:rsid w:val="006120DD"/>
+    <w:rPr>
+      <w:color w:val="0066FF" w:themeColor="hyperlink"/>
+      <w:u w:val="single"/>
+    </w:rPr>
+  </w:style>
+  <w:style w:type="character" w:styleId="UnresolvedMention">
+    <w:name w:val="Unresolved Mention"/>
+    <w:basedOn w:val="DefaultParagraphFont"/>
+    <w:uiPriority w:val="99"/>
+    <w:semiHidden/>
+    <w:unhideWhenUsed/>
+    <w:rsid w:val="006120DD"/>
+    <w:rPr>
+      <w:color w:val="605E5C"/>
+      <w:shd w:val="clear" w:color="auto" w:fill="E1DFDD"/>
+    </w:rPr>
+  </w:style>
+  <w:style w:type="character" w:styleId="FollowedHyperlink">
+    <w:name w:val="FollowedHyperlink"/>
+    <w:basedOn w:val="DefaultParagraphFont"/>
+    <w:uiPriority w:val="99"/>
+    <w:semiHidden/>
+    <w:unhideWhenUsed/>
+    <w:rsid w:val="006120DD"/>
+    <w:rPr>
+      <w:color w:val="666699" w:themeColor="followedHyperlink"/>
+      <w:u w:val="single"/>
+    </w:rPr>
+  </w:style>
 </w:styles>
 </file>
 

</xml_diff>